<commit_message>
Add results metricxs old model
</commit_message>
<xml_diff>
--- a/ZagidulinAlexandr/Отчет по практике.docx
+++ b/ZagidulinAlexandr/Отчет по практике.docx
@@ -49,51 +49,7 @@
           <w:szCs w:val="26"/>
           <w:lang w:eastAsia="ru-RU"/>
         </w:rPr>
-        <w:t>ФГАОУ ВО «</w:t>
-      </w:r>
-      <w:proofErr w:type="spellStart"/>
-      <w:r>
-        <w:rPr>
-          <w:b/>
-          <w:bCs/>
-          <w:sz w:val="26"/>
-          <w:szCs w:val="26"/>
-          <w:lang w:eastAsia="ru-RU"/>
-        </w:rPr>
-        <w:t>УрФУ</w:t>
-      </w:r>
-      <w:proofErr w:type="spellEnd"/>
-      <w:r>
-        <w:rPr>
-          <w:b/>
-          <w:bCs/>
-          <w:sz w:val="26"/>
-          <w:szCs w:val="26"/>
-          <w:lang w:eastAsia="ru-RU"/>
-        </w:rPr>
-        <w:t xml:space="preserve"> имени первого Президента России </w:t>
-      </w:r>
-      <w:proofErr w:type="gramStart"/>
-      <w:r>
-        <w:rPr>
-          <w:b/>
-          <w:bCs/>
-          <w:sz w:val="26"/>
-          <w:szCs w:val="26"/>
-          <w:lang w:eastAsia="ru-RU"/>
-        </w:rPr>
-        <w:t>Б.Н.</w:t>
-      </w:r>
-      <w:proofErr w:type="gramEnd"/>
-      <w:r>
-        <w:rPr>
-          <w:b/>
-          <w:bCs/>
-          <w:sz w:val="26"/>
-          <w:szCs w:val="26"/>
-          <w:lang w:eastAsia="ru-RU"/>
-        </w:rPr>
-        <w:t xml:space="preserve"> Ельцина»</w:t>
+        <w:t>ФГАОУ ВО «УрФУ имени первого Президента России Б.Н. Ельцина»</w:t>
       </w:r>
       <w:bookmarkEnd w:id="2"/>
       <w:bookmarkEnd w:id="3"/>
@@ -233,44 +189,16 @@
           <w:szCs w:val="28"/>
           <w:lang w:eastAsia="ru-RU"/>
         </w:rPr>
-        <w:t xml:space="preserve">Руководитель от </w:t>
-      </w:r>
-      <w:proofErr w:type="spellStart"/>
+        <w:t xml:space="preserve">Руководитель от УрФУ </w:t>
+      </w:r>
       <w:r>
         <w:rPr>
           <w:rFonts w:eastAsia="Times New Roman" w:cs="Times New Roman"/>
           <w:szCs w:val="28"/>
           <w:lang w:eastAsia="ru-RU"/>
         </w:rPr>
-        <w:t>УрФУ</w:t>
-      </w:r>
-      <w:proofErr w:type="spellEnd"/>
-      <w:r>
-        <w:rPr>
-          <w:rFonts w:eastAsia="Times New Roman" w:cs="Times New Roman"/>
-          <w:szCs w:val="28"/>
-          <w:lang w:eastAsia="ru-RU"/>
-        </w:rPr>
-        <w:t xml:space="preserve"> </w:t>
-      </w:r>
-      <w:r>
-        <w:rPr>
-          <w:rFonts w:eastAsia="Times New Roman" w:cs="Times New Roman"/>
-          <w:szCs w:val="28"/>
-          <w:lang w:eastAsia="ru-RU"/>
-        </w:rPr>
-        <w:t xml:space="preserve">Астафьева </w:t>
-      </w:r>
-      <w:proofErr w:type="gramStart"/>
-      <w:r>
-        <w:rPr>
-          <w:rFonts w:eastAsia="Times New Roman" w:cs="Times New Roman"/>
-          <w:szCs w:val="28"/>
-          <w:lang w:eastAsia="ru-RU"/>
-        </w:rPr>
-        <w:t>А.В.</w:t>
-      </w:r>
-      <w:proofErr w:type="gramEnd"/>
+        <w:t>Астафьева А.В.</w:t>
+      </w:r>
     </w:p>
     <w:p>
       <w:pPr>
@@ -573,19 +501,8 @@
           <w:szCs w:val="28"/>
           <w:u w:val="single"/>
         </w:rPr>
-        <w:t xml:space="preserve">Астафьева </w:t>
-      </w:r>
-      <w:proofErr w:type="gramStart"/>
-      <w:r>
-        <w:rPr>
-          <w:rFonts w:ascii="Times New Roman" w:hAnsi="Times New Roman" w:cs="Times New Roman"/>
-          <w:sz w:val="28"/>
-          <w:szCs w:val="28"/>
-          <w:u w:val="single"/>
-        </w:rPr>
-        <w:t>А.В.</w:t>
-      </w:r>
-      <w:proofErr w:type="gramEnd"/>
+        <w:t>Астафьева А.В.</w:t>
+      </w:r>
     </w:p>
     <w:p>
       <w:pPr>
@@ -834,6 +751,14 @@
     </w:p>
     <w:sdt>
       <w:sdtPr>
+        <w:rPr>
+          <w:rFonts w:eastAsiaTheme="minorHAnsi" w:cstheme="minorBidi"/>
+          <w:b w:val="0"/>
+          <w:color w:val="auto"/>
+          <w:sz w:val="28"/>
+          <w:szCs w:val="22"/>
+          <w:lang w:eastAsia="en-US"/>
+        </w:rPr>
         <w:id w:val="1473705986"/>
         <w:docPartObj>
           <w:docPartGallery w:val="Table of Contents"/>
@@ -842,12 +767,7 @@
       </w:sdtPr>
       <w:sdtEndPr>
         <w:rPr>
-          <w:rFonts w:eastAsiaTheme="minorHAnsi" w:cstheme="minorBidi"/>
           <w:bCs/>
-          <w:color w:val="auto"/>
-          <w:sz w:val="28"/>
-          <w:szCs w:val="22"/>
-          <w:lang w:eastAsia="en-US"/>
         </w:rPr>
       </w:sdtEndPr>
       <w:sdtContent>
@@ -1949,16 +1869,7 @@
     </w:p>
     <w:p>
       <w:r>
-        <w:t>О</w:t>
-      </w:r>
-      <w:r>
-        <w:t>нтологии</w:t>
-      </w:r>
-      <w:r>
-        <w:t xml:space="preserve"> -</w:t>
-      </w:r>
-      <w:r>
-        <w:t xml:space="preserve"> </w:t>
+        <w:t xml:space="preserve">Онтологии - </w:t>
       </w:r>
       <w:r>
         <w:t>формальное описание знаний из какого-то домена (предметной области) с учетом имеющихся сложных правил и связей между элементами, позволяющим сделать автоматическое извлечение знаний</w:t>
@@ -2075,15 +1986,7 @@
     </w:p>
     <w:p>
       <w:r>
-        <w:t xml:space="preserve">Отрывок из стихотворения «Дом, который построил Джек…» (пер. </w:t>
-      </w:r>
-      <w:proofErr w:type="gramStart"/>
-      <w:r>
-        <w:t>С.Я.</w:t>
-      </w:r>
-      <w:proofErr w:type="gramEnd"/>
-      <w:r>
-        <w:t xml:space="preserve"> Маршака).</w:t>
+        <w:t>Отрывок из стихотворения «Дом, который построил Джек…» (пер. С.Я. Маршака).</w:t>
       </w:r>
     </w:p>
     <w:p>
@@ -2328,40 +2231,12 @@
     </w:p>
     <w:p>
       <w:r>
-        <w:t xml:space="preserve">Онтология представляется в виде графа, вершины которого это сущности, а ребра – отношения между сущностями. Считается, что любое утверждение на естественном языке можно представить в виде простых предложений, из которых можно извлечь сущности и отношения между ними. Есть два основных инструмента: RDF (Resource </w:t>
-      </w:r>
-      <w:proofErr w:type="spellStart"/>
-      <w:r>
-        <w:t>Description</w:t>
-      </w:r>
-      <w:proofErr w:type="spellEnd"/>
-      <w:r>
-        <w:t xml:space="preserve"> Framework) или OWL (</w:t>
-      </w:r>
-      <w:proofErr w:type="spellStart"/>
-      <w:r>
-        <w:t>Ontology</w:t>
-      </w:r>
-      <w:proofErr w:type="spellEnd"/>
-      <w:r>
-        <w:t xml:space="preserve"> Web Language). OWL позволяет дополнительно описывать логические правила над данными. Онтологии (в отличие от обычных баз данных) позволяют находить скрытые данные. Обычные хорошо подходят для поиска конкретной информации, а базы знаний нужны там, где надо выявлять новые знания, например, в системах поддержки принятия решений (экспертных системах).</w:t>
-      </w:r>
-    </w:p>
-    <w:p>
-      <w:r>
-        <w:t>В этот момент</w:t>
-      </w:r>
-      <w:r>
-        <w:t xml:space="preserve"> ещё</w:t>
-      </w:r>
-      <w:r>
-        <w:t xml:space="preserve"> было непонятно, зачем именно оно используется, но разобрав пример стало </w:t>
-      </w:r>
-      <w:r>
-        <w:t>ясно</w:t>
-      </w:r>
-      <w:r>
-        <w:t xml:space="preserve">: </w:t>
+        <w:t>Онтология представляется в виде графа, вершины которого это сущности, а ребра – отношения между сущностями. Считается, что любое утверждение на естественном языке можно представить в виде простых предложений, из которых можно извлечь сущности и отношения между ними. Есть два основных инструмента: RDF (Resource Description Framework) или OWL (Ontology Web Language). OWL позволяет дополнительно описывать логические правила над данными. Онтологии (в отличие от обычных баз данных) позволяют находить скрытые данные. Обычные хорошо подходят для поиска конкретной информации, а базы знаний нужны там, где надо выявлять новые знания, например, в системах поддержки принятия решений (экспертных системах).</w:t>
+      </w:r>
+    </w:p>
+    <w:p>
+      <w:r>
+        <w:t xml:space="preserve">В этот момент ещё было непонятно, зачем именно оно используется, но разобрав пример стало ясно: </w:t>
       </w:r>
     </w:p>
     <w:p>
@@ -2580,15 +2455,7 @@
         <w:jc w:val="both"/>
       </w:pPr>
       <w:r>
-        <w:t xml:space="preserve">В жёлтом доме курят </w:t>
-      </w:r>
-      <w:proofErr w:type="spellStart"/>
-      <w:r>
-        <w:t>Kool</w:t>
-      </w:r>
-      <w:proofErr w:type="spellEnd"/>
-      <w:r>
-        <w:t>.</w:t>
+        <w:t>В жёлтом доме курят Kool.</w:t>
       </w:r>
     </w:p>
     <w:p>
@@ -2627,15 +2494,7 @@
         <w:jc w:val="both"/>
       </w:pPr>
       <w:r>
-        <w:t xml:space="preserve">Сосед того, кто курит </w:t>
-      </w:r>
-      <w:proofErr w:type="spellStart"/>
-      <w:r>
-        <w:t>Chesterfield</w:t>
-      </w:r>
-      <w:proofErr w:type="spellEnd"/>
-      <w:r>
-        <w:t>, держит лису.</w:t>
+        <w:t>Сосед того, кто курит Chesterfield, держит лису.</w:t>
       </w:r>
     </w:p>
     <w:p>
@@ -2648,15 +2507,7 @@
         <w:jc w:val="both"/>
       </w:pPr>
       <w:r>
-        <w:t xml:space="preserve">В доме по соседству с тем, в котором держат лошадь, курят </w:t>
-      </w:r>
-      <w:proofErr w:type="spellStart"/>
-      <w:r>
-        <w:t>Kool</w:t>
-      </w:r>
-      <w:proofErr w:type="spellEnd"/>
-      <w:r>
-        <w:t>.</w:t>
+        <w:t>В доме по соседству с тем, в котором держат лошадь, курят Kool.</w:t>
       </w:r>
     </w:p>
     <w:p>
@@ -2669,15 +2520,7 @@
         <w:jc w:val="both"/>
       </w:pPr>
       <w:r>
-        <w:t xml:space="preserve">Тот, кто курит </w:t>
-      </w:r>
-      <w:proofErr w:type="spellStart"/>
-      <w:r>
-        <w:t>Lucky</w:t>
-      </w:r>
-      <w:proofErr w:type="spellEnd"/>
-      <w:r>
-        <w:t xml:space="preserve"> Strike, пьёт апельсиновый сок.</w:t>
+        <w:t>Тот, кто курит Lucky Strike, пьёт апельсиновый сок.</w:t>
       </w:r>
     </w:p>
     <w:p>
@@ -2690,15 +2533,7 @@
         <w:jc w:val="both"/>
       </w:pPr>
       <w:r>
-        <w:t xml:space="preserve">Японец курит </w:t>
-      </w:r>
-      <w:proofErr w:type="spellStart"/>
-      <w:r>
-        <w:t>Parliament</w:t>
-      </w:r>
-      <w:proofErr w:type="spellEnd"/>
-      <w:r>
-        <w:t>.</w:t>
+        <w:t>Японец курит Parliament.</w:t>
       </w:r>
     </w:p>
     <w:p>
@@ -2750,12 +2585,10 @@
       <w:r>
         <w:t xml:space="preserve">. Но при помощи, например программы </w:t>
       </w:r>
-      <w:proofErr w:type="spellStart"/>
       <w:r>
         <w:lastRenderedPageBreak/>
         <w:t>Protégé</w:t>
       </w:r>
-      <w:proofErr w:type="spellEnd"/>
       <w:r>
         <w:t xml:space="preserve">, при её правильной настройке решение находится довольно просто, </w:t>
       </w:r>
@@ -2766,9 +2599,6 @@
     <w:p>
       <w:pPr>
         <w:pStyle w:val="2"/>
-        <w:rPr>
-          <w:lang w:val="en-US"/>
-        </w:rPr>
       </w:pPr>
       <w:bookmarkStart w:id="12" w:name="_Toc173266510"/>
       <w:r>
@@ -2927,15 +2757,7 @@
     <w:p>
       <w:r>
         <w:lastRenderedPageBreak/>
-        <w:t xml:space="preserve">Один из способов повышения производительности это </w:t>
-      </w:r>
-      <w:proofErr w:type="spellStart"/>
-      <w:r>
-        <w:t>преиндексация</w:t>
-      </w:r>
-      <w:proofErr w:type="spellEnd"/>
-      <w:r>
-        <w:t xml:space="preserve"> (</w:t>
+        <w:t>Один из способов повышения производительности это преиндексация (</w:t>
       </w:r>
       <w:r>
         <w:rPr>
@@ -2956,23 +2778,10 @@
         <w:t xml:space="preserve">. </w:t>
       </w:r>
       <w:r>
-        <w:t xml:space="preserve">Это предобработка текста, на котором обучается модель, например: оптимизация нарезки текста на </w:t>
-      </w:r>
-      <w:proofErr w:type="spellStart"/>
-      <w:r>
-        <w:t>чанки</w:t>
-      </w:r>
-      <w:proofErr w:type="spellEnd"/>
-      <w:r>
-        <w:t>, приведение документов к единообразному виду, добавление метаданных.</w:t>
-      </w:r>
-    </w:p>
-    <w:p>
-      <w:pPr>
-        <w:rPr>
-          <w:lang w:val="en-US"/>
-        </w:rPr>
-      </w:pPr>
+        <w:t>Это предобработка текста, на котором обучается модель, например: оптимизация нарезки текста на чанки, приведение документов к единообразному виду, добавление метаданных.</w:t>
+      </w:r>
+    </w:p>
+    <w:p>
       <w:r>
         <w:t xml:space="preserve">Еще один способ это </w:t>
       </w:r>
@@ -2995,23 +2804,12 @@
         <w:t xml:space="preserve">. </w:t>
       </w:r>
       <w:r>
-        <w:t xml:space="preserve">Это обработка извлечённых сегментов, выделение каким-либо образом сегменты, которые более обносятся к заданной теме, к заданному вопросу. </w:t>
-      </w:r>
-      <w:proofErr w:type="gramStart"/>
-      <w:r>
-        <w:t>Т.е.</w:t>
-      </w:r>
-      <w:proofErr w:type="gramEnd"/>
-      <w:r>
-        <w:t xml:space="preserve"> на выходе не весь текст, а отдельно выделенные более важные его части, относящиеся к вопросу.</w:t>
+        <w:t>Это обработка извлечённых сегментов, выделение каким-либо образом сегменты, которые более обносятся к заданной теме, к заданному вопросу. Т.е. на выходе не весь текст, а отдельно выделенные более важные его части, относящиеся к вопросу.</w:t>
       </w:r>
     </w:p>
     <w:p>
       <w:pPr>
         <w:pStyle w:val="1"/>
-        <w:rPr>
-          <w:lang w:val="en-US"/>
-        </w:rPr>
       </w:pPr>
       <w:bookmarkStart w:id="13" w:name="_Toc173253617"/>
       <w:bookmarkStart w:id="14" w:name="_Toc173266511"/>
@@ -3247,7 +3045,6 @@
         <w:lastRenderedPageBreak/>
         <w:t xml:space="preserve">Из интересного можно заметить, что длины массивов </w:t>
       </w:r>
-      <w:proofErr w:type="gramStart"/>
       <w:r>
         <w:rPr>
           <w:lang w:val="en-US"/>
@@ -3255,11 +3052,7 @@
         <w:t>questions</w:t>
       </w:r>
       <w:r>
-        <w:t>[</w:t>
-      </w:r>
-      <w:proofErr w:type="gramEnd"/>
-      <w:r>
-        <w:t xml:space="preserve">], </w:t>
+        <w:t xml:space="preserve">[], </w:t>
       </w:r>
       <w:r>
         <w:rPr>
@@ -3312,31 +3105,7 @@
     </w:p>
     <w:p>
       <w:r>
-        <w:t>BLEU - метрика (</w:t>
-      </w:r>
-      <w:proofErr w:type="spellStart"/>
-      <w:r>
-        <w:t>Bilingual</w:t>
-      </w:r>
-      <w:proofErr w:type="spellEnd"/>
-      <w:r>
-        <w:t xml:space="preserve"> </w:t>
-      </w:r>
-      <w:proofErr w:type="spellStart"/>
-      <w:r>
-        <w:t>Evaluation</w:t>
-      </w:r>
-      <w:proofErr w:type="spellEnd"/>
-      <w:r>
-        <w:t xml:space="preserve"> </w:t>
-      </w:r>
-      <w:proofErr w:type="spellStart"/>
-      <w:r>
-        <w:t>Understudy</w:t>
-      </w:r>
-      <w:proofErr w:type="spellEnd"/>
-      <w:r>
-        <w:t>) — это измерение различий между автоматическим переводом и эталонными переводами того же предложения, выполненными людьми.</w:t>
+        <w:t>BLEU - метрика (Bilingual Evaluation Understudy) — это измерение различий между автоматическим переводом и эталонными переводами того же предложения, выполненными людьми.</w:t>
       </w:r>
       <w:r>
         <w:t xml:space="preserve"> Эта метрика как раз подходит исходя из данных, которые мы получаем. </w:t>
@@ -3362,13 +3131,7 @@
     </w:p>
     <w:p>
       <w:r>
-        <w:t xml:space="preserve">Реализация метрики представлена </w:t>
-      </w:r>
-      <w:r>
-        <w:t>на Рисунке 5</w:t>
-      </w:r>
-      <w:r>
-        <w:t>.</w:t>
+        <w:t>Реализация метрики представлена на Рисунке 5.</w:t>
       </w:r>
     </w:p>
     <w:p>
@@ -3458,13 +3221,8 @@
       <w:r>
         <w:t xml:space="preserve">В процессе реализации была найдена проблема, что метрика выдавала значение результата равное 0, хоть на скриншоте она и очень близка к 0, но не о. А было это из-за того, что в метод </w:t>
       </w:r>
-      <w:proofErr w:type="spellStart"/>
-      <w:r>
-        <w:t>corpus_bleu</w:t>
-      </w:r>
-      <w:proofErr w:type="spellEnd"/>
-      <w:r>
-        <w:t>()</w:t>
+      <w:r>
+        <w:t>corpus_bleu()</w:t>
       </w:r>
       <w:r>
         <w:t xml:space="preserve"> подавались массивы </w:t>
@@ -3541,14 +3299,12 @@
       <w:r>
         <w:t xml:space="preserve"> </w:t>
       </w:r>
-      <w:proofErr w:type="spellStart"/>
       <w:r>
         <w:rPr>
           <w:lang w:val="en-US"/>
         </w:rPr>
         <w:t>Gisting</w:t>
       </w:r>
-      <w:proofErr w:type="spellEnd"/>
       <w:r>
         <w:t xml:space="preserve"> </w:t>
       </w:r>
@@ -3598,15 +3354,7 @@
         <w:t>, используемый для оценки</w:t>
       </w:r>
       <w:r>
-        <w:t xml:space="preserve"> задач </w:t>
-      </w:r>
-      <w:proofErr w:type="spellStart"/>
-      <w:r>
-        <w:t>суммаризации</w:t>
-      </w:r>
-      <w:proofErr w:type="spellEnd"/>
-      <w:r>
-        <w:t xml:space="preserve"> и машинного перевода в </w:t>
+        <w:t xml:space="preserve"> задач суммаризации и машинного перевода в </w:t>
       </w:r>
       <w:r>
         <w:rPr>
@@ -3638,23 +3386,7 @@
         <w:t xml:space="preserve"> </w:t>
       </w:r>
       <w:r>
-        <w:t xml:space="preserve">Но для ROUGE считается не только </w:t>
-      </w:r>
-      <w:proofErr w:type="spellStart"/>
-      <w:r>
-        <w:t>precision</w:t>
-      </w:r>
-      <w:proofErr w:type="spellEnd"/>
-      <w:r>
-        <w:t xml:space="preserve">, но и </w:t>
-      </w:r>
-      <w:proofErr w:type="spellStart"/>
-      <w:r>
-        <w:t>recall</w:t>
-      </w:r>
-      <w:proofErr w:type="spellEnd"/>
-      <w:r>
-        <w:t>, а также параметр F1. Это позволяет обойтись без штрафа за краткость.</w:t>
+        <w:t>Но для ROUGE считается не только precision, но и recall, а также параметр F1. Это позволяет обойтись без штрафа за краткость.</w:t>
       </w:r>
       <w:r>
         <w:rPr>
@@ -3677,55 +3409,17 @@
     </w:p>
     <w:p>
       <w:r>
-        <w:t>ROUGE-L: вычисляет самую длинную общую подпоследовательность (</w:t>
-      </w:r>
-      <w:proofErr w:type="spellStart"/>
-      <w:r>
-        <w:t>longest</w:t>
-      </w:r>
-      <w:proofErr w:type="spellEnd"/>
-      <w:r>
-        <w:t xml:space="preserve"> </w:t>
-      </w:r>
-      <w:proofErr w:type="spellStart"/>
-      <w:r>
-        <w:t>common</w:t>
-      </w:r>
-      <w:proofErr w:type="spellEnd"/>
-      <w:r>
-        <w:t xml:space="preserve"> </w:t>
-      </w:r>
-      <w:proofErr w:type="spellStart"/>
-      <w:r>
-        <w:t>subsequence</w:t>
-      </w:r>
-      <w:proofErr w:type="spellEnd"/>
-      <w:r>
-        <w:t>) между сгенерированным и эталонным текстами.</w:t>
-      </w:r>
-    </w:p>
-    <w:p>
-      <w:r>
-        <w:t xml:space="preserve">ROUGE-S фокусируется на пропуск-биграммах. Пропуск-биграмма </w:t>
-      </w:r>
-      <w:proofErr w:type="gramStart"/>
-      <w:r>
-        <w:t>- это</w:t>
-      </w:r>
-      <w:proofErr w:type="gramEnd"/>
-      <w:r>
-        <w:t xml:space="preserve"> пара слов в предложении, которая допускает пробелы или слова между ними. Этот компонент определяет перекрытие пропусков и биграмм между системным и справочным резюме, позволяя оценить сходство структуры на уровне предложений. Он может фиксировать перефразирующие связи между предложениями и давать представление о способности системы передавать информацию с гибким порядком слов.</w:t>
-      </w:r>
-    </w:p>
-    <w:p>
-      <w:r>
-        <w:t xml:space="preserve">Реализация метрики представлена </w:t>
-      </w:r>
-      <w:r>
-        <w:t>на Рисунке 6</w:t>
-      </w:r>
-      <w:r>
-        <w:t>.</w:t>
+        <w:t>ROUGE-L: вычисляет самую длинную общую подпоследовательность (longest common subsequence) между сгенерированным и эталонным текстами.</w:t>
+      </w:r>
+    </w:p>
+    <w:p>
+      <w:r>
+        <w:t>ROUGE-S фокусируется на пропуск-биграммах. Пропуск-биграмма - это пара слов в предложении, которая допускает пробелы или слова между ними. Этот компонент определяет перекрытие пропусков и биграмм между системным и справочным резюме, позволяя оценить сходство структуры на уровне предложений. Он может фиксировать перефразирующие связи между предложениями и давать представление о способности системы передавать информацию с гибким порядком слов.</w:t>
+      </w:r>
+    </w:p>
+    <w:p>
+      <w:r>
+        <w:t>Реализация метрики представлена на Рисунке 6.</w:t>
       </w:r>
     </w:p>
     <w:p>
@@ -3802,9 +3496,6 @@
         <w:fldChar w:fldCharType="end"/>
       </w:r>
       <w:r>
-        <w:rPr>
-          <w:lang w:val="en-US"/>
-        </w:rPr>
         <w:t xml:space="preserve"> </w:t>
       </w:r>
       <w:r>
@@ -3878,14 +3569,12 @@
       <w:r>
         <w:t xml:space="preserve">2, </w:t>
       </w:r>
-      <w:proofErr w:type="spellStart"/>
       <w:r>
         <w:rPr>
           <w:lang w:val="en-US"/>
         </w:rPr>
         <w:t>rougeL</w:t>
       </w:r>
-      <w:proofErr w:type="spellEnd"/>
       <w:r>
         <w:t xml:space="preserve"> </w:t>
       </w:r>
@@ -3931,14 +3620,12 @@
       <w:r>
         <w:t xml:space="preserve">и </w:t>
       </w:r>
-      <w:proofErr w:type="spellStart"/>
       <w:r>
         <w:rPr>
           <w:lang w:val="en-US"/>
         </w:rPr>
         <w:t>fmeasure</w:t>
       </w:r>
-      <w:proofErr w:type="spellEnd"/>
       <w:r>
         <w:t xml:space="preserve"> </w:t>
       </w:r>
@@ -3961,10 +3648,7 @@
         <w:t xml:space="preserve"> (</w:t>
       </w:r>
       <w:r>
-        <w:t>Рисунок 7)</w:t>
-      </w:r>
-      <w:r>
-        <w:t>.</w:t>
+        <w:t>Рисунок 7).</w:t>
       </w:r>
     </w:p>
     <w:p>
@@ -4040,9 +3724,6 @@
         <w:fldChar w:fldCharType="end"/>
       </w:r>
       <w:r>
-        <w:rPr>
-          <w:lang w:val="en-US"/>
-        </w:rPr>
         <w:t xml:space="preserve"> </w:t>
       </w:r>
       <w:r>
@@ -4069,75 +3750,23 @@
     </w:p>
     <w:p>
       <w:r>
-        <w:t xml:space="preserve">Семантическое сходство текстов </w:t>
-      </w:r>
-      <w:r>
-        <w:t>— это</w:t>
-      </w:r>
-      <w:r>
-        <w:t xml:space="preserve"> метрика, которая </w:t>
-      </w:r>
-      <w:proofErr w:type="gramStart"/>
-      <w:r>
-        <w:t>оценивает</w:t>
-      </w:r>
-      <w:proofErr w:type="gramEnd"/>
-      <w:r>
-        <w:t xml:space="preserve"> насколько похожи два текста с точки зрения смысла. Ответы модели и эталонные значения кодируются в </w:t>
-      </w:r>
-      <w:proofErr w:type="spellStart"/>
-      <w:r>
-        <w:t>эмбеддинги</w:t>
-      </w:r>
-      <w:proofErr w:type="spellEnd"/>
-      <w:r>
-        <w:t xml:space="preserve"> с помощью одной из предварительно обученных моделей</w:t>
+        <w:t>Семантическое сходство текстов — это метрика, которая оценивает насколько похожи два текста с точки зрения смысла. Ответы модели и эталонные значения кодируются в эмбеддинги с помощью одной из предварительно обученных моделей</w:t>
       </w:r>
       <w:r>
         <w:t>, в нашем случае</w:t>
       </w:r>
       <w:r>
-        <w:t xml:space="preserve"> "</w:t>
-      </w:r>
-      <w:proofErr w:type="spellStart"/>
-      <w:r>
-        <w:t>deepvk</w:t>
-      </w:r>
-      <w:proofErr w:type="spellEnd"/>
-      <w:r>
-        <w:t>/USER-bge-m3".</w:t>
-      </w:r>
-    </w:p>
-    <w:p>
-      <w:r>
-        <w:t xml:space="preserve">Затем оценивается косинусное сходство ответа и эталонного значения Косинусное </w:t>
-      </w:r>
-      <w:proofErr w:type="spellStart"/>
-      <w:r>
-        <w:t>сходсттво</w:t>
-      </w:r>
-      <w:proofErr w:type="spellEnd"/>
-      <w:r>
-        <w:t xml:space="preserve"> </w:t>
-      </w:r>
-      <w:proofErr w:type="gramStart"/>
-      <w:r>
-        <w:t>- это</w:t>
-      </w:r>
-      <w:proofErr w:type="gramEnd"/>
-      <w:r>
-        <w:t xml:space="preserve"> мера сходства между двумя ненулевыми векторами, определенными в пространстве внутреннего произведения. Косинусное сходство принадлежит интервалу [0,1] - два пропорциональных вектора имеют косинусное сходство, равное 1, а два ортогональных вектора имеют сходство, равное 0.</w:t>
-      </w:r>
-    </w:p>
-    <w:p>
-      <w:r>
-        <w:t xml:space="preserve">Реализация метрики представлена </w:t>
-      </w:r>
-      <w:r>
-        <w:t>на Рисунке 8</w:t>
-      </w:r>
-      <w:r>
-        <w:t>.</w:t>
+        <w:t xml:space="preserve"> "deepvk/USER-bge-m3".</w:t>
+      </w:r>
+    </w:p>
+    <w:p>
+      <w:r>
+        <w:t>Затем оценивается косинусное сходство ответа и эталонного значения Косинусное сходсттво - это мера сходства между двумя ненулевыми векторами, определенными в пространстве внутреннего произведения. Косинусное сходство принадлежит интервалу [0,1] - два пропорциональных вектора имеют косинусное сходство, равное 1, а два ортогональных вектора имеют сходство, равное 0.</w:t>
+      </w:r>
+    </w:p>
+    <w:p>
+      <w:r>
+        <w:t>Реализация метрики представлена на Рисунке 8.</w:t>
       </w:r>
     </w:p>
     <w:p>
@@ -4243,29 +3872,17 @@
         <w:t>0.42731145</w:t>
       </w:r>
       <w:r>
-        <w:t xml:space="preserve">. Также, стоит отметить, что метрика сравнивает </w:t>
-      </w:r>
-      <w:proofErr w:type="spellStart"/>
-      <w:r>
-        <w:t>эмбединги</w:t>
-      </w:r>
-      <w:proofErr w:type="spellEnd"/>
-      <w:r>
-        <w:t xml:space="preserve"> предложений, что лучше подходит для сравнения ответов двух разных моделей, а не ответы модели с ответами, данными человеком. Но для того, чтобы можно было сравнить модель по-разному эта метрика и была реализована. Также, для увеличения точности можно изменять </w:t>
-      </w:r>
-      <w:proofErr w:type="spellStart"/>
+        <w:t xml:space="preserve">. Также, стоит отметить, что метрика сравнивает эмбединги предложений, что лучше подходит для сравнения ответов двух разных моделей, а не ответы модели с ответами, данными человеком. Но для того, чтобы можно было сравнить модель по-разному эта метрика и была реализована. Также, для увеличения точности можно изменять </w:t>
+      </w:r>
       <w:r>
         <w:t>AutoTokenizer</w:t>
       </w:r>
-      <w:proofErr w:type="spellEnd"/>
       <w:r>
         <w:t xml:space="preserve"> и </w:t>
       </w:r>
-      <w:proofErr w:type="spellStart"/>
       <w:r>
         <w:t>AutoModel</w:t>
       </w:r>
-      <w:proofErr w:type="spellEnd"/>
       <w:r>
         <w:t xml:space="preserve">. В процессе реализации кода было подтверждено, что модели для английского языка </w:t>
       </w:r>
@@ -4280,94 +3897,20 @@
       </w:pPr>
       <w:bookmarkStart w:id="23" w:name="_Toc173253622"/>
       <w:bookmarkStart w:id="24" w:name="_Toc173266516"/>
-      <w:proofErr w:type="spellStart"/>
       <w:r>
         <w:t>BERTScore</w:t>
       </w:r>
       <w:bookmarkEnd w:id="23"/>
       <w:bookmarkEnd w:id="24"/>
-      <w:proofErr w:type="spellEnd"/>
-    </w:p>
-    <w:p>
-      <w:proofErr w:type="spellStart"/>
-      <w:r>
-        <w:t>BERTScore</w:t>
-      </w:r>
-      <w:proofErr w:type="spellEnd"/>
-      <w:r>
-        <w:t xml:space="preserve"> </w:t>
-      </w:r>
-      <w:r>
-        <w:t>— это</w:t>
-      </w:r>
-      <w:r>
-        <w:t xml:space="preserve"> метрика для оценки качества генерации текста, основанная на использовании </w:t>
-      </w:r>
-      <w:proofErr w:type="spellStart"/>
-      <w:r>
-        <w:t>предобученной</w:t>
-      </w:r>
-      <w:proofErr w:type="spellEnd"/>
-      <w:r>
-        <w:t xml:space="preserve"> модели BERT (</w:t>
-      </w:r>
-      <w:proofErr w:type="spellStart"/>
-      <w:r>
-        <w:t>Bidirectional</w:t>
-      </w:r>
-      <w:proofErr w:type="spellEnd"/>
-      <w:r>
-        <w:t xml:space="preserve"> </w:t>
-      </w:r>
-      <w:proofErr w:type="spellStart"/>
-      <w:r>
-        <w:t>Encoder</w:t>
-      </w:r>
-      <w:proofErr w:type="spellEnd"/>
-      <w:r>
-        <w:t xml:space="preserve"> </w:t>
-      </w:r>
-      <w:proofErr w:type="spellStart"/>
-      <w:r>
-        <w:t>Representations</w:t>
-      </w:r>
-      <w:proofErr w:type="spellEnd"/>
-      <w:r>
-        <w:t xml:space="preserve"> </w:t>
-      </w:r>
-      <w:proofErr w:type="spellStart"/>
-      <w:r>
-        <w:t>from</w:t>
-      </w:r>
-      <w:proofErr w:type="spellEnd"/>
-      <w:r>
-        <w:t xml:space="preserve"> </w:t>
-      </w:r>
-      <w:proofErr w:type="spellStart"/>
-      <w:r>
-        <w:t>Transformers</w:t>
-      </w:r>
-      <w:proofErr w:type="spellEnd"/>
-      <w:r>
-        <w:t>). Она предназначена для оценки сходства между сгенерированным текстом и эталонным текстом с использованием векторных представлений слов, полученных с помощью BERT.</w:t>
-      </w:r>
-    </w:p>
-    <w:p>
-      <w:proofErr w:type="spellStart"/>
-      <w:r>
-        <w:t>BERTScore</w:t>
-      </w:r>
-      <w:proofErr w:type="spellEnd"/>
-      <w:r>
-        <w:t xml:space="preserve"> вычисляется на основе косинусного расстояния между </w:t>
-      </w:r>
-      <w:proofErr w:type="spellStart"/>
-      <w:r>
-        <w:t>эмбеддингами</w:t>
-      </w:r>
-      <w:proofErr w:type="spellEnd"/>
-      <w:r>
-        <w:t xml:space="preserve"> слов в сгенерированном и эталонном текстах</w:t>
+    </w:p>
+    <w:p>
+      <w:r>
+        <w:t>BERTScore — это метрика для оценки качества генерации текста, основанная на использовании предобученной модели BERT (Bidirectional Encoder Representations from Transformers). Она предназначена для оценки сходства между сгенерированным текстом и эталонным текстом с использованием векторных представлений слов, полученных с помощью BERT.</w:t>
+      </w:r>
+    </w:p>
+    <w:p>
+      <w:r>
+        <w:t>BERTScore вычисляется на основе косинусного расстояния между эмбеддингами слов в сгенерированном и эталонном текстах</w:t>
       </w:r>
       <w:r>
         <w:t>, что очень напоминает семантическую близость</w:t>
@@ -4390,21 +3933,8 @@
         <w:spacing w:after="160" w:line="256" w:lineRule="auto"/>
         <w:jc w:val="both"/>
       </w:pPr>
-      <w:proofErr w:type="spellStart"/>
-      <w:r>
-        <w:t>BERTScore</w:t>
-      </w:r>
-      <w:proofErr w:type="spellEnd"/>
-      <w:r>
-        <w:t xml:space="preserve"> использует </w:t>
-      </w:r>
-      <w:proofErr w:type="spellStart"/>
-      <w:r>
-        <w:t>предобученную</w:t>
-      </w:r>
-      <w:proofErr w:type="spellEnd"/>
-      <w:r>
-        <w:t xml:space="preserve"> модель BERT, которая обучена на больших объемах текстовых данных и демонстрирует высокую производительность в различных задачах обработки естественного языка.</w:t>
+      <w:r>
+        <w:t>BERTScore использует предобученную модель BERT, которая обучена на больших объемах текстовых данных и демонстрирует высокую производительность в различных задачах обработки естественного языка.</w:t>
       </w:r>
     </w:p>
     <w:p>
@@ -4429,13 +3959,8 @@
         <w:spacing w:after="160" w:line="256" w:lineRule="auto"/>
         <w:jc w:val="both"/>
       </w:pPr>
-      <w:proofErr w:type="spellStart"/>
-      <w:r>
-        <w:t>BERTScore</w:t>
-      </w:r>
-      <w:proofErr w:type="spellEnd"/>
-      <w:r>
-        <w:t xml:space="preserve"> учитывает семантическое сходство между сгенерированным и эталонным текстами, что делает ее более информативной и полезной в реальных приложениях.</w:t>
+      <w:r>
+        <w:t>BERTScore учитывает семантическое сходство между сгенерированным и эталонным текстами, что делает ее более информативной и полезной в реальных приложениях.</w:t>
       </w:r>
     </w:p>
     <w:p>
@@ -4452,13 +3977,8 @@
         <w:spacing w:after="160" w:line="256" w:lineRule="auto"/>
         <w:jc w:val="both"/>
       </w:pPr>
-      <w:proofErr w:type="spellStart"/>
-      <w:r>
-        <w:t>BERTScore</w:t>
-      </w:r>
-      <w:proofErr w:type="spellEnd"/>
-      <w:r>
-        <w:t xml:space="preserve"> требует предварительно обученной модели BERT, что может потребовать больших вычислительных ресурсов для ее применения.</w:t>
+      <w:r>
+        <w:t>BERTScore требует предварительно обученной модели BERT, что может потребовать больших вычислительных ресурсов для ее применения.</w:t>
       </w:r>
     </w:p>
     <w:p>
@@ -4483,24 +4003,13 @@
         <w:spacing w:after="160" w:line="256" w:lineRule="auto"/>
         <w:jc w:val="both"/>
       </w:pPr>
-      <w:proofErr w:type="spellStart"/>
-      <w:r>
-        <w:t>BERTScore</w:t>
-      </w:r>
-      <w:proofErr w:type="spellEnd"/>
-      <w:r>
-        <w:t xml:space="preserve"> может быть менее интерпретируемой, чем некоторые другие метрики, так как она основана на сложных моделях глубокого обучения.</w:t>
-      </w:r>
-    </w:p>
-    <w:p>
-      <w:r>
-        <w:t xml:space="preserve">Реализация метрики представлена </w:t>
-      </w:r>
-      <w:r>
-        <w:t>на Рисунке 9</w:t>
-      </w:r>
-      <w:r>
-        <w:t>.</w:t>
+      <w:r>
+        <w:t>BERTScore может быть менее интерпретируемой, чем некоторые другие метрики, так как она основана на сложных моделях глубокого обучения.</w:t>
+      </w:r>
+    </w:p>
+    <w:p>
+      <w:r>
+        <w:t>Реализация метрики представлена на Рисунке 9.</w:t>
       </w:r>
     </w:p>
     <w:p>
@@ -4579,24 +4088,16 @@
       <w:r>
         <w:t xml:space="preserve"> Реализация метрики </w:t>
       </w:r>
-      <w:proofErr w:type="spellStart"/>
       <w:r>
         <w:rPr>
           <w:lang w:val="en-US"/>
         </w:rPr>
         <w:t>BERTScore</w:t>
       </w:r>
-      <w:proofErr w:type="spellEnd"/>
-    </w:p>
-    <w:p>
-      <w:r>
-        <w:t xml:space="preserve">Стоит отметить, что, на глаз, результаты метрики лучше, чем у семантической похожести. </w:t>
-      </w:r>
-      <w:r>
-        <w:t>А также,</w:t>
-      </w:r>
-      <w:r>
-        <w:t xml:space="preserve"> как и у метрики </w:t>
+    </w:p>
+    <w:p>
+      <w:r>
+        <w:t xml:space="preserve">Стоит отметить, что, на глаз, результаты метрики лучше, чем у семантической похожести. А также, как и у метрики </w:t>
       </w:r>
       <w:r>
         <w:rPr>
@@ -4607,14 +4108,12 @@
       <w:r>
         <w:t xml:space="preserve"> – </w:t>
       </w:r>
-      <w:proofErr w:type="spellStart"/>
       <w:r>
         <w:rPr>
           <w:lang w:val="en-US"/>
         </w:rPr>
         <w:t>BERTScore</w:t>
       </w:r>
-      <w:proofErr w:type="spellEnd"/>
       <w:r>
         <w:t xml:space="preserve"> </w:t>
       </w:r>
@@ -4627,11 +4126,9 @@
       <w:r>
         <w:t xml:space="preserve">, </w:t>
       </w:r>
-      <w:proofErr w:type="spellStart"/>
       <w:r>
         <w:t>Recall</w:t>
       </w:r>
-      <w:proofErr w:type="spellEnd"/>
       <w:r>
         <w:t xml:space="preserve"> и </w:t>
       </w:r>
@@ -4668,21 +4165,7 @@
         <w:rPr>
           <w:lang w:val="en-US"/>
         </w:rPr>
-        <w:t xml:space="preserve">METEOR (Metric for Evaluation of Translation with Explicit </w:t>
-      </w:r>
-      <w:proofErr w:type="spellStart"/>
-      <w:r>
-        <w:rPr>
-          <w:lang w:val="en-US"/>
-        </w:rPr>
-        <w:t>ORdering</w:t>
-      </w:r>
-      <w:proofErr w:type="spellEnd"/>
-      <w:r>
-        <w:rPr>
-          <w:lang w:val="en-US"/>
-        </w:rPr>
-        <w:t xml:space="preserve">) – </w:t>
+        <w:t xml:space="preserve">METEOR (Metric for Evaluation of Translation with Explicit ORdering) – </w:t>
       </w:r>
       <w:r>
         <w:t>метрика</w:t>
@@ -4741,60 +4224,12 @@
     </w:p>
     <w:p>
       <w:r>
-        <w:t>Оценка основана на подсчете совпадений отдельных слов (</w:t>
-      </w:r>
-      <w:proofErr w:type="spellStart"/>
-      <w:r>
-        <w:t>unigrams</w:t>
-      </w:r>
-      <w:proofErr w:type="spellEnd"/>
-      <w:r>
-        <w:t xml:space="preserve">), c расчетом </w:t>
-      </w:r>
-      <w:proofErr w:type="spellStart"/>
-      <w:r>
-        <w:t>precision</w:t>
-      </w:r>
-      <w:proofErr w:type="spellEnd"/>
-      <w:r>
-        <w:t xml:space="preserve">, </w:t>
-      </w:r>
-      <w:proofErr w:type="spellStart"/>
-      <w:r>
-        <w:t>recall</w:t>
-      </w:r>
-      <w:proofErr w:type="spellEnd"/>
-      <w:r>
-        <w:t>, а также обобщающего показателя гармонического среднего (</w:t>
-      </w:r>
-      <w:proofErr w:type="spellStart"/>
-      <w:r>
-        <w:t>Fmean</w:t>
-      </w:r>
-      <w:proofErr w:type="spellEnd"/>
-      <w:r>
-        <w:t>). В качестве совпадений учитываются не только точные соответствия слов (как в BLEU или ROUGE), но и наличие однокоренных слов или синонимов.</w:t>
-      </w:r>
-    </w:p>
-    <w:p>
-      <w:r>
-        <w:t xml:space="preserve">Итоговая метрика METEOR рассчитывается путем применения к </w:t>
-      </w:r>
-      <w:proofErr w:type="spellStart"/>
-      <w:r>
-        <w:t>Fmean</w:t>
-      </w:r>
-      <w:proofErr w:type="spellEnd"/>
-      <w:r>
-        <w:t xml:space="preserve"> штрафа за малую длину либо отсутствие совпадающих n-</w:t>
-      </w:r>
-      <w:proofErr w:type="spellStart"/>
-      <w:r>
-        <w:t>grams</w:t>
-      </w:r>
-      <w:proofErr w:type="spellEnd"/>
-      <w:r>
-        <w:t>.</w:t>
+        <w:t>Оценка основана на подсчете совпадений отдельных слов (unigrams), c расчетом precision, recall, а также обобщающего показателя гармонического среднего (Fmean). В качестве совпадений учитываются не только точные соответствия слов (как в BLEU или ROUGE), но и наличие однокоренных слов или синонимов.</w:t>
+      </w:r>
+    </w:p>
+    <w:p>
+      <w:r>
+        <w:t>Итоговая метрика METEOR рассчитывается путем применения к Fmean штрафа за малую длину либо отсутствие совпадающих n-grams.</w:t>
       </w:r>
     </w:p>
     <w:p>
@@ -4814,26 +4249,12 @@
         <w:t>BLEU</w:t>
       </w:r>
       <w:r>
-        <w:t xml:space="preserve"> и семантической похожести, </w:t>
-      </w:r>
-      <w:proofErr w:type="gramStart"/>
-      <w:r>
-        <w:t>т.е.</w:t>
-      </w:r>
-      <w:proofErr w:type="gramEnd"/>
-      <w:r>
-        <w:t xml:space="preserve"> учитываются точные совпадения, но и в то же время учитывается сходство смысла слов.</w:t>
-      </w:r>
-    </w:p>
-    <w:p>
-      <w:r>
-        <w:t xml:space="preserve">Реализация метрики представлена на Рисунке </w:t>
-      </w:r>
-      <w:r>
-        <w:t>10</w:t>
-      </w:r>
-      <w:r>
-        <w:t>.</w:t>
+        <w:t xml:space="preserve"> и семантической похожести, т.е. учитываются точные совпадения, но и в то же время учитывается сходство смысла слов.</w:t>
+      </w:r>
+    </w:p>
+    <w:p>
+      <w:r>
+        <w:t>Реализация метрики представлена на Рисунке 10.</w:t>
       </w:r>
     </w:p>
     <w:p>
@@ -4842,6 +4263,9 @@
         <w:jc w:val="center"/>
       </w:pPr>
       <w:r>
+        <w:rPr>
+          <w:noProof/>
+        </w:rPr>
         <w:lastRenderedPageBreak/>
         <w:drawing>
           <wp:inline distT="0" distB="0" distL="0" distR="0" wp14:anchorId="29B9F156" wp14:editId="5A491679">
@@ -4975,39 +4399,7 @@
     </w:p>
     <w:p>
       <w:r>
-        <w:t xml:space="preserve">TER (Translation </w:t>
-      </w:r>
-      <w:proofErr w:type="spellStart"/>
-      <w:r>
-        <w:t>Edit</w:t>
-      </w:r>
-      <w:proofErr w:type="spellEnd"/>
-      <w:r>
-        <w:t xml:space="preserve"> Rate) – метрика качества машинного перевода, предложенная </w:t>
-      </w:r>
-      <w:proofErr w:type="spellStart"/>
-      <w:r>
-        <w:t>Snover</w:t>
-      </w:r>
-      <w:proofErr w:type="spellEnd"/>
-      <w:r>
-        <w:t xml:space="preserve"> </w:t>
-      </w:r>
-      <w:proofErr w:type="spellStart"/>
-      <w:r>
-        <w:t>et</w:t>
-      </w:r>
-      <w:proofErr w:type="spellEnd"/>
-      <w:r>
-        <w:t xml:space="preserve"> </w:t>
-      </w:r>
-      <w:proofErr w:type="spellStart"/>
-      <w:r>
-        <w:t>al</w:t>
-      </w:r>
-      <w:proofErr w:type="spellEnd"/>
-      <w:r>
-        <w:t>. в 2006. Основана на подсчете минимального числа правок, требуемых для приведения машинного перевода в полное соответствие наиболее близкому эталонному переводу. Подсчет числа правок автоматизирован.</w:t>
+        <w:t>TER (Translation Edit Rate) – метрика качества машинного перевода, предложенная Snover et al. в 2006. Основана на подсчете минимального числа правок, требуемых для приведения машинного перевода в полное соответствие наиболее близкому эталонному переводу. Подсчет числа правок автоматизирован.</w:t>
       </w:r>
     </w:p>
     <w:p>
@@ -5162,10 +4554,7 @@
     </w:p>
     <w:p>
       <w:r>
-        <w:t xml:space="preserve">Реализация метрики представлена на Рисунке </w:t>
-      </w:r>
-      <w:r>
-        <w:t>11.</w:t>
+        <w:t>Реализация метрики представлена на Рисунке 11.</w:t>
       </w:r>
     </w:p>
     <w:p>
@@ -5174,6 +4563,9 @@
         <w:jc w:val="center"/>
       </w:pPr>
       <w:r>
+        <w:rPr>
+          <w:noProof/>
+        </w:rPr>
         <w:drawing>
           <wp:inline distT="0" distB="0" distL="0" distR="0" wp14:anchorId="32E3DB6E" wp14:editId="6A65DF67">
             <wp:extent cx="5324475" cy="2876550"/>
@@ -5215,15 +4607,36 @@
       <w:pPr>
         <w:pStyle w:val="a9"/>
         <w:jc w:val="center"/>
-      </w:pPr>
-      <w:r>
-        <w:t xml:space="preserve">Рисунок </w:t>
+        <w:rPr>
+          <w:lang w:val="en-US"/>
+        </w:rPr>
+      </w:pPr>
+      <w:r>
+        <w:t>Рисунок</w:t>
+      </w:r>
+      <w:r>
+        <w:rPr>
+          <w:lang w:val="en-US"/>
+        </w:rPr>
+        <w:t xml:space="preserve"> </w:t>
       </w:r>
       <w:r>
         <w:fldChar w:fldCharType="begin"/>
       </w:r>
       <w:r>
-        <w:instrText xml:space="preserve"> SEQ Рисунок \* ARABIC </w:instrText>
+        <w:rPr>
+          <w:lang w:val="en-US"/>
+        </w:rPr>
+        <w:instrText xml:space="preserve"> SEQ </w:instrText>
+      </w:r>
+      <w:r>
+        <w:instrText>Рисунок</w:instrText>
+      </w:r>
+      <w:r>
+        <w:rPr>
+          <w:lang w:val="en-US"/>
+        </w:rPr>
+        <w:instrText xml:space="preserve"> \* ARABIC </w:instrText>
       </w:r>
       <w:r>
         <w:fldChar w:fldCharType="separate"/>
@@ -5231,6 +4644,7 @@
       <w:r>
         <w:rPr>
           <w:noProof/>
+          <w:lang w:val="en-US"/>
         </w:rPr>
         <w:t>11</w:t>
       </w:r>
@@ -5244,7 +4658,22 @@
         <w:t xml:space="preserve"> </w:t>
       </w:r>
       <w:r>
-        <w:t xml:space="preserve">Реализация метрики </w:t>
+        <w:t>Реализация</w:t>
+      </w:r>
+      <w:r>
+        <w:rPr>
+          <w:lang w:val="en-US"/>
+        </w:rPr>
+        <w:t xml:space="preserve"> </w:t>
+      </w:r>
+      <w:r>
+        <w:t>метрики</w:t>
+      </w:r>
+      <w:r>
+        <w:rPr>
+          <w:lang w:val="en-US"/>
+        </w:rPr>
+        <w:t xml:space="preserve"> </w:t>
       </w:r>
       <w:r>
         <w:rPr>
@@ -5269,212 +4698,121 @@
         <w:rPr>
           <w:lang w:val="en-US"/>
         </w:rPr>
-        <w:t>(</w:t>
-      </w:r>
-      <w:proofErr w:type="spellStart"/>
-      <w:r>
-        <w:rPr>
-          <w:lang w:val="en-US"/>
-        </w:rPr>
+        <w:t>(num_edits / sum_ref_lengths * 100)</w:t>
+      </w:r>
+    </w:p>
+    <w:p>
+      <w:r>
+        <w:t>‘</w:t>
+      </w:r>
+      <w:r>
         <w:t>num_edits</w:t>
       </w:r>
-      <w:proofErr w:type="spellEnd"/>
-      <w:r>
-        <w:rPr>
-          <w:lang w:val="en-US"/>
-        </w:rPr>
-        <w:t xml:space="preserve"> / </w:t>
-      </w:r>
-      <w:proofErr w:type="spellStart"/>
-      <w:r>
-        <w:rPr>
-          <w:lang w:val="en-US"/>
-        </w:rPr>
-        <w:t>sum_ref_lengths</w:t>
-      </w:r>
-      <w:proofErr w:type="spellEnd"/>
-      <w:r>
-        <w:rPr>
-          <w:lang w:val="en-US"/>
-        </w:rPr>
-        <w:t xml:space="preserve"> * 100)</w:t>
-      </w:r>
-    </w:p>
-    <w:p>
-      <w:pPr>
-        <w:rPr>
-          <w:lang w:val="en-US"/>
-        </w:rPr>
-      </w:pPr>
-      <w:r>
-        <w:rPr>
-          <w:lang w:val="en-US"/>
-        </w:rPr>
-        <w:t>‘</w:t>
-      </w:r>
-      <w:proofErr w:type="spellStart"/>
-      <w:proofErr w:type="gramStart"/>
-      <w:r>
-        <w:t>num</w:t>
-      </w:r>
-      <w:proofErr w:type="gramEnd"/>
-      <w:r>
-        <w:t>_edits</w:t>
-      </w:r>
-      <w:proofErr w:type="spellEnd"/>
-      <w:r>
-        <w:rPr>
-          <w:lang w:val="en-US"/>
-        </w:rPr>
+      <w:r>
         <w:t>’</w:t>
       </w:r>
       <w:r>
-        <w:t> </w:t>
-      </w:r>
-      <w:r>
-        <w:t xml:space="preserve">- </w:t>
-      </w:r>
-      <w:r>
-        <w:t>совокупное количество правок</w:t>
-      </w:r>
-    </w:p>
-    <w:p>
-      <w:pPr>
-        <w:rPr>
-          <w:lang w:val="en-US"/>
-        </w:rPr>
-      </w:pPr>
-      <w:r>
-        <w:t>‘</w:t>
-      </w:r>
-      <w:proofErr w:type="spellStart"/>
+        <w:t> - совокупное количество правок</w:t>
+      </w:r>
+    </w:p>
+    <w:p>
+      <w:r>
+        <w:t>‘ref_length’ - совокупная средняя эталонная длина</w:t>
+      </w:r>
+    </w:p>
+    <w:p>
+      <w:r>
+        <w:t xml:space="preserve">Если </w:t>
+      </w:r>
+      <w:r>
+        <w:rPr>
+          <w:lang w:val="en-US"/>
+        </w:rPr>
+        <w:t>score</w:t>
+      </w:r>
+      <w:r>
+        <w:t xml:space="preserve"> = 0, </w:t>
+      </w:r>
+      <w:r>
+        <w:t>значит никаких правок не понадобилось.</w:t>
+      </w:r>
+      <w:r>
+        <w:t xml:space="preserve"> </w:t>
+      </w:r>
+      <w:r>
+        <w:t xml:space="preserve">Чем выше значение </w:t>
+      </w:r>
+      <w:r>
+        <w:rPr>
+          <w:lang w:val="en-US"/>
+        </w:rPr>
+        <w:t>score</w:t>
+      </w:r>
+      <w:r>
+        <w:t xml:space="preserve">, </w:t>
+      </w:r>
+      <w:r>
+        <w:t xml:space="preserve">тем хуже. Если </w:t>
+      </w:r>
+      <w:r>
+        <w:rPr>
+          <w:lang w:val="en-US"/>
+        </w:rPr>
+        <w:t>score</w:t>
+      </w:r>
+      <w:r>
+        <w:t xml:space="preserve"> </w:t>
+      </w:r>
+      <w:r>
+        <w:t xml:space="preserve">больше 100, то совокупное число правок </w:t>
+      </w:r>
+      <w:r>
+        <w:t>num_edits</w:t>
+      </w:r>
+      <w:r>
+        <w:t xml:space="preserve"> превышает совокупную длину ссылок </w:t>
+      </w:r>
       <w:r>
         <w:t>ref_length</w:t>
       </w:r>
-      <w:proofErr w:type="spellEnd"/>
-      <w:r>
-        <w:t>’</w:t>
-      </w:r>
-      <w:r>
-        <w:t> </w:t>
-      </w:r>
-      <w:r>
-        <w:t xml:space="preserve">- </w:t>
-      </w:r>
-      <w:r>
-        <w:t>совокупная средняя эталонная длина</w:t>
-      </w:r>
-    </w:p>
-    <w:p>
-      <w:r>
-        <w:t xml:space="preserve">Если </w:t>
-      </w:r>
-      <w:r>
-        <w:rPr>
-          <w:lang w:val="en-US"/>
-        </w:rPr>
-        <w:t>score</w:t>
-      </w:r>
-      <w:r>
-        <w:t xml:space="preserve"> = 0, </w:t>
-      </w:r>
-      <w:r>
-        <w:t>значит никаких правок не понадобилось.</w:t>
-      </w:r>
-      <w:r>
-        <w:t xml:space="preserve"> </w:t>
-      </w:r>
-      <w:r>
-        <w:t xml:space="preserve">Чем выше значение </w:t>
-      </w:r>
-      <w:r>
-        <w:rPr>
-          <w:lang w:val="en-US"/>
-        </w:rPr>
-        <w:t>score</w:t>
+      <w:r>
+        <w:t>.</w:t>
+      </w:r>
+    </w:p>
+    <w:p>
+      <w:r>
+        <w:t>В данном случае оценка метрикой модели очень даже плохая, но опять же, для реализации метрики были взяты лишь первые 3 вопроса из одной из самых ранних моделей.</w:t>
+      </w:r>
+    </w:p>
+    <w:p>
+      <w:pPr>
+        <w:pStyle w:val="2"/>
+      </w:pPr>
+      <w:bookmarkStart w:id="27" w:name="_Toc173266519"/>
+      <w:r>
+        <w:rPr>
+          <w:lang w:val="en-US"/>
+        </w:rPr>
+        <w:t>chrF</w:t>
       </w:r>
       <w:r>
         <w:t xml:space="preserve">, </w:t>
       </w:r>
       <w:r>
-        <w:t>тем хуже.</w:t>
-      </w:r>
-      <w:r>
-        <w:t xml:space="preserve"> Если </w:t>
-      </w:r>
-      <w:r>
-        <w:rPr>
-          <w:lang w:val="en-US"/>
-        </w:rPr>
-        <w:t>score</w:t>
-      </w:r>
-      <w:r>
-        <w:t xml:space="preserve"> </w:t>
-      </w:r>
-      <w:r>
-        <w:t xml:space="preserve">больше 100, то совокупное число правок </w:t>
-      </w:r>
-      <w:proofErr w:type="spellStart"/>
-      <w:r>
-        <w:t>num_edits</w:t>
-      </w:r>
-      <w:proofErr w:type="spellEnd"/>
-      <w:r>
-        <w:t xml:space="preserve"> превышает совокупную длину ссылок </w:t>
-      </w:r>
-      <w:proofErr w:type="spellStart"/>
-      <w:r>
-        <w:t>ref_length</w:t>
-      </w:r>
-      <w:proofErr w:type="spellEnd"/>
-      <w:r>
-        <w:t>.</w:t>
-      </w:r>
-    </w:p>
-    <w:p>
-      <w:r>
-        <w:t>В данном случае оценка метрикой модели очень даже плохая, но опять же, для реализации метрики были взяты лишь первые 3 вопроса из одной из самых ранних моделей.</w:t>
-      </w:r>
-    </w:p>
-    <w:p>
-      <w:pPr>
-        <w:pStyle w:val="2"/>
-      </w:pPr>
-      <w:bookmarkStart w:id="27" w:name="_Toc173266519"/>
-      <w:proofErr w:type="spellStart"/>
-      <w:r>
         <w:rPr>
           <w:lang w:val="en-US"/>
         </w:rPr>
         <w:t>chrF</w:t>
       </w:r>
-      <w:proofErr w:type="spellEnd"/>
-      <w:r>
-        <w:t xml:space="preserve">, </w:t>
-      </w:r>
-      <w:proofErr w:type="spellStart"/>
-      <w:r>
-        <w:rPr>
-          <w:lang w:val="en-US"/>
-        </w:rPr>
-        <w:t>chrF</w:t>
-      </w:r>
-      <w:proofErr w:type="spellEnd"/>
       <w:r>
         <w:t>++</w:t>
       </w:r>
       <w:bookmarkEnd w:id="27"/>
     </w:p>
     <w:p>
-      <w:proofErr w:type="spellStart"/>
-      <w:r>
-        <w:t>chrF</w:t>
-      </w:r>
-      <w:proofErr w:type="spellEnd"/>
-      <w:r>
-        <w:t> (</w:t>
-      </w:r>
-      <w:proofErr w:type="spellStart"/>
+      <w:r>
+        <w:t>chrF (</w:t>
+      </w:r>
       <w:r>
         <w:rPr>
           <w:b/>
@@ -5483,21 +4821,8 @@
         <w:t>c</w:t>
       </w:r>
       <w:r>
-        <w:t>orrelations</w:t>
-      </w:r>
-      <w:proofErr w:type="spellEnd"/>
-      <w:r>
-        <w:t xml:space="preserve"> </w:t>
-      </w:r>
-      <w:proofErr w:type="spellStart"/>
-      <w:r>
-        <w:t>with</w:t>
-      </w:r>
-      <w:proofErr w:type="spellEnd"/>
-      <w:r>
-        <w:t> </w:t>
-      </w:r>
-      <w:proofErr w:type="spellStart"/>
+        <w:t>orrelations with </w:t>
+      </w:r>
       <w:r>
         <w:rPr>
           <w:b/>
@@ -5506,13 +4831,8 @@
         <w:t>h</w:t>
       </w:r>
       <w:r>
-        <w:t>uman</w:t>
-      </w:r>
-      <w:proofErr w:type="spellEnd"/>
-      <w:r>
-        <w:t> </w:t>
-      </w:r>
-      <w:proofErr w:type="spellStart"/>
+        <w:t>uman </w:t>
+      </w:r>
       <w:r>
         <w:rPr>
           <w:b/>
@@ -5521,19 +4841,7 @@
         <w:t>r</w:t>
       </w:r>
       <w:r>
-        <w:t>ankings</w:t>
-      </w:r>
-      <w:proofErr w:type="spellEnd"/>
-      <w:r>
-        <w:t xml:space="preserve"> </w:t>
-      </w:r>
-      <w:proofErr w:type="spellStart"/>
-      <w:r>
-        <w:t>for</w:t>
-      </w:r>
-      <w:proofErr w:type="spellEnd"/>
-      <w:r>
-        <w:t xml:space="preserve"> 6-gram </w:t>
+        <w:t>ankings for 6-gram </w:t>
       </w:r>
       <w:r>
         <w:rPr>
@@ -5543,113 +4851,28 @@
         <w:t>F</w:t>
       </w:r>
       <w:r>
-        <w:t>1-score) – метрика качества машинного перевода, предложенная </w:t>
-      </w:r>
-      <w:proofErr w:type="spellStart"/>
-      <w:r>
-        <w:t>Maja</w:t>
-      </w:r>
-      <w:proofErr w:type="spellEnd"/>
-      <w:r>
-        <w:t xml:space="preserve"> </w:t>
-      </w:r>
-      <w:proofErr w:type="spellStart"/>
-      <w:r>
-        <w:t>Popovic</w:t>
-      </w:r>
-      <w:proofErr w:type="spellEnd"/>
-      <w:r>
-        <w:t xml:space="preserve"> в 2015, затем была усовершенствована ею же до </w:t>
-      </w:r>
-      <w:proofErr w:type="spellStart"/>
-      <w:r>
-        <w:t>chrF</w:t>
-      </w:r>
-      <w:proofErr w:type="spellEnd"/>
-      <w:r>
-        <w:t>++ в 2017.</w:t>
-      </w:r>
-    </w:p>
-    <w:p>
-      <w:proofErr w:type="spellStart"/>
+        <w:t>1-score) – метрика качества машинного перевода, предложенная Maja Popovic в 2015, затем была усовершенствована ею же до chrF++ в 2017.</w:t>
+      </w:r>
+    </w:p>
+    <w:p>
       <w:r>
         <w:lastRenderedPageBreak/>
-        <w:t>chrF</w:t>
-      </w:r>
-      <w:proofErr w:type="spellEnd"/>
-      <w:r>
-        <w:t xml:space="preserve"> основана на подсчете совпадений последовательно идущих символов (</w:t>
-      </w:r>
-      <w:proofErr w:type="spellStart"/>
-      <w:r>
-        <w:t>character</w:t>
-      </w:r>
-      <w:proofErr w:type="spellEnd"/>
-      <w:r>
-        <w:t xml:space="preserve"> n-</w:t>
-      </w:r>
-      <w:proofErr w:type="spellStart"/>
-      <w:r>
-        <w:t>grams</w:t>
-      </w:r>
-      <w:proofErr w:type="spellEnd"/>
-      <w:r>
-        <w:t xml:space="preserve"> – в отличие от </w:t>
-      </w:r>
-      <w:proofErr w:type="spellStart"/>
-      <w:r>
-        <w:t>token</w:t>
-      </w:r>
-      <w:proofErr w:type="spellEnd"/>
-      <w:r>
-        <w:t xml:space="preserve"> n-</w:t>
-      </w:r>
-      <w:proofErr w:type="spellStart"/>
-      <w:r>
-        <w:t>grams</w:t>
-      </w:r>
-      <w:proofErr w:type="spellEnd"/>
-      <w:r>
-        <w:t xml:space="preserve"> для ROUGE) в машинном и эталонном переводах.</w:t>
-      </w:r>
-    </w:p>
-    <w:p>
-      <w:proofErr w:type="spellStart"/>
-      <w:r>
-        <w:t>chrF</w:t>
-      </w:r>
-      <w:proofErr w:type="spellEnd"/>
-      <w:r>
-        <w:t>++ учитывает как совпадения последовательно идущих символов, так и совпадения последовательно идущих слов.</w:t>
-      </w:r>
-    </w:p>
-    <w:p>
-      <w:r>
-        <w:t xml:space="preserve">В качестве итоговой метрики </w:t>
-      </w:r>
-      <w:proofErr w:type="spellStart"/>
-      <w:r>
-        <w:t>chrF</w:t>
-      </w:r>
-      <w:proofErr w:type="spellEnd"/>
-      <w:r>
-        <w:t xml:space="preserve"> и </w:t>
-      </w:r>
-      <w:proofErr w:type="spellStart"/>
-      <w:r>
-        <w:t>chrF</w:t>
-      </w:r>
-      <w:proofErr w:type="spellEnd"/>
-      <w:r>
-        <w:t>++ выступает параметр F1.</w:t>
-      </w:r>
-    </w:p>
-    <w:p>
-      <w:r>
-        <w:t>Реализация метрики представлена на Рисунке 1</w:t>
-      </w:r>
-      <w:r>
-        <w:t>2.</w:t>
+        <w:t>chrF основана на подсчете совпадений последовательно идущих символов (character n-grams – в отличие от token n-grams для ROUGE) в машинном и эталонном переводах.</w:t>
+      </w:r>
+    </w:p>
+    <w:p>
+      <w:r>
+        <w:t>chrF++ учитывает как совпадения последовательно идущих символов, так и совпадения последовательно идущих слов.</w:t>
+      </w:r>
+    </w:p>
+    <w:p>
+      <w:r>
+        <w:t>В качестве итоговой метрики chrF и chrF++ выступает параметр F1.</w:t>
+      </w:r>
+    </w:p>
+    <w:p>
+      <w:r>
+        <w:t>Реализация метрики представлена на Рисунке 12.</w:t>
       </w:r>
     </w:p>
     <w:p>
@@ -5658,6 +4881,9 @@
         <w:jc w:val="center"/>
       </w:pPr>
       <w:r>
+        <w:rPr>
+          <w:noProof/>
+        </w:rPr>
         <w:drawing>
           <wp:inline distT="0" distB="0" distL="0" distR="0" wp14:anchorId="65899545" wp14:editId="6A305281">
             <wp:extent cx="5791200" cy="2000250"/>
@@ -5727,14 +4953,12 @@
       <w:r>
         <w:t xml:space="preserve">Реализация метрики </w:t>
       </w:r>
-      <w:proofErr w:type="spellStart"/>
       <w:r>
         <w:rPr>
           <w:lang w:val="en-US"/>
         </w:rPr>
         <w:t>chrF</w:t>
       </w:r>
-      <w:proofErr w:type="spellEnd"/>
     </w:p>
     <w:p>
       <w:r>
@@ -5758,21 +4982,8 @@
       <w:r>
         <w:t xml:space="preserve"> </w:t>
       </w:r>
-      <w:proofErr w:type="spellStart"/>
-      <w:r>
-        <w:t>chrF</w:t>
-      </w:r>
-      <w:proofErr w:type="spellEnd"/>
-      <w:r>
-        <w:t> (</w:t>
-      </w:r>
-      <w:proofErr w:type="spellStart"/>
-      <w:r>
-        <w:t>chrF</w:t>
-      </w:r>
-      <w:proofErr w:type="spellEnd"/>
-      <w:r>
-        <w:t>++)</w:t>
+      <w:r>
+        <w:t>chrF (chrF++)</w:t>
       </w:r>
     </w:p>
     <w:p>
@@ -5848,21 +5059,10 @@
         <w:t>-</w:t>
       </w:r>
       <w:r>
-        <w:t>граммах (</w:t>
-      </w:r>
-      <w:r>
-        <w:t xml:space="preserve">по умолчанию установлено на </w:t>
-      </w:r>
-      <w:r>
-        <w:t xml:space="preserve">0, если значение = 2, то метрика называется </w:t>
-      </w:r>
-      <w:proofErr w:type="spellStart"/>
-      <w:r>
-        <w:t>chrF</w:t>
-      </w:r>
-      <w:proofErr w:type="spellEnd"/>
-      <w:r>
-        <w:t>++</w:t>
+        <w:t xml:space="preserve">граммах (по умолчанию установлено на 0, если значение = 2, то метрика называется </w:t>
+      </w:r>
+      <w:r>
+        <w:t>chrF++</w:t>
       </w:r>
       <w:r>
         <w:t>)</w:t>
@@ -5882,21 +5082,7 @@
         <w:t xml:space="preserve">’ – </w:t>
       </w:r>
       <w:r>
-        <w:t xml:space="preserve">определяет важность точности и </w:t>
-      </w:r>
-      <w:proofErr w:type="spellStart"/>
-      <w:r>
-        <w:t>повторяемовть</w:t>
-      </w:r>
-      <w:proofErr w:type="spellEnd"/>
-      <w:r>
-        <w:t xml:space="preserve"> (</w:t>
-      </w:r>
-      <w:r>
-        <w:t>по умолчанию установле</w:t>
-      </w:r>
-      <w:r>
-        <w:t>н на 2)</w:t>
+        <w:t>определяет важность точности и повторяемовть (по умолчанию установлен на 2)</w:t>
       </w:r>
     </w:p>
     <w:p>
@@ -5924,7 +5110,6 @@
       <w:r>
         <w:t xml:space="preserve">. Результаты модели по разным метрикам представлены на рисунках </w:t>
       </w:r>
-      <w:proofErr w:type="gramStart"/>
       <w:r>
         <w:rPr>
           <w:lang w:val="en-US"/>
@@ -5937,7 +5122,6 @@
         </w:rPr>
         <w:t>19</w:t>
       </w:r>
-      <w:proofErr w:type="gramEnd"/>
       <w:r>
         <w:rPr>
           <w:lang w:val="en-US"/>
@@ -5952,6 +5136,7 @@
       </w:pPr>
       <w:r>
         <w:rPr>
+          <w:noProof/>
           <w:lang w:val="en-US"/>
         </w:rPr>
         <w:lastRenderedPageBreak/>
@@ -6032,6 +5217,7 @@
       </w:pPr>
       <w:r>
         <w:rPr>
+          <w:noProof/>
           <w:lang w:val="en-US"/>
         </w:rPr>
         <w:drawing>
@@ -6114,6 +5300,7 @@
       </w:pPr>
       <w:r>
         <w:rPr>
+          <w:noProof/>
           <w:lang w:val="en-US"/>
         </w:rPr>
         <w:lastRenderedPageBreak/>
@@ -6200,6 +5387,7 @@
       </w:pPr>
       <w:r>
         <w:rPr>
+          <w:noProof/>
           <w:lang w:val="en-US"/>
         </w:rPr>
         <w:drawing>
@@ -6272,16 +5460,8 @@
         <w:rPr>
           <w:lang w:val="en-US"/>
         </w:rPr>
-        <w:t xml:space="preserve"> </w:t>
-      </w:r>
-      <w:proofErr w:type="spellStart"/>
-      <w:r>
-        <w:rPr>
-          <w:lang w:val="en-US"/>
-        </w:rPr>
-        <w:t>BERTScore</w:t>
-      </w:r>
-      <w:proofErr w:type="spellEnd"/>
+        <w:t xml:space="preserve"> BERTScore</w:t>
+      </w:r>
     </w:p>
     <w:p>
       <w:pPr>
@@ -6290,6 +5470,7 @@
       </w:pPr>
       <w:r>
         <w:rPr>
+          <w:noProof/>
           <w:lang w:val="en-US"/>
         </w:rPr>
         <w:lastRenderedPageBreak/>
@@ -6373,6 +5554,7 @@
       </w:pPr>
       <w:r>
         <w:rPr>
+          <w:noProof/>
           <w:lang w:val="en-US"/>
         </w:rPr>
         <w:drawing>
@@ -6455,6 +5637,7 @@
       </w:pPr>
       <w:r>
         <w:rPr>
+          <w:noProof/>
           <w:lang w:val="en-US"/>
         </w:rPr>
         <w:drawing>
@@ -6527,20 +5710,66 @@
         <w:rPr>
           <w:lang w:val="en-US"/>
         </w:rPr>
+        <w:t xml:space="preserve"> chrF</w:t>
+      </w:r>
+    </w:p>
+    <w:p>
+      <w:r>
+        <w:t xml:space="preserve">Все метрики, кроме семантической похожести и </w:t>
+      </w:r>
+      <w:r>
+        <w:rPr>
+          <w:lang w:val="en-US"/>
+        </w:rPr>
+        <w:t>TER</w:t>
+      </w:r>
+      <w:r>
         <w:t xml:space="preserve"> </w:t>
       </w:r>
-      <w:proofErr w:type="spellStart"/>
-      <w:r>
-        <w:rPr>
-          <w:lang w:val="en-US"/>
-        </w:rPr>
-        <w:t>chrF</w:t>
-      </w:r>
-      <w:proofErr w:type="spellEnd"/>
-    </w:p>
-    <w:p>
-      <w:r>
-        <w:t xml:space="preserve">Все метрики, кроме семантической похожести и </w:t>
+      <w:r>
+        <w:t xml:space="preserve">выдают лучшие результаты, чем при тестировании на 3-х вопросах. Особенно радует, что улучшились результаты </w:t>
+      </w:r>
+      <w:r>
+        <w:rPr>
+          <w:lang w:val="en-US"/>
+        </w:rPr>
+        <w:t>BLEU</w:t>
+      </w:r>
+      <w:r>
+        <w:t xml:space="preserve">, </w:t>
+      </w:r>
+      <w:r>
+        <w:rPr>
+          <w:lang w:val="en-US"/>
+        </w:rPr>
+        <w:t>ROUGE</w:t>
+      </w:r>
+      <w:r>
+        <w:t xml:space="preserve"> и</w:t>
+      </w:r>
+      <w:r>
+        <w:t xml:space="preserve"> </w:t>
+      </w:r>
+      <w:r>
+        <w:rPr>
+          <w:lang w:val="en-US"/>
+        </w:rPr>
+        <w:t>METEOR</w:t>
+      </w:r>
+      <w:r>
+        <w:t xml:space="preserve">, так как они специализируются на сравнении ответов, сгенерированных </w:t>
+      </w:r>
+      <w:r>
+        <w:rPr>
+          <w:lang w:val="en-US"/>
+        </w:rPr>
+        <w:t>llm</w:t>
+      </w:r>
+      <w:r>
+        <w:t xml:space="preserve"> </w:t>
+      </w:r>
+      <w:r>
+        <w:t xml:space="preserve">и ответов людей экспертов. Однако огорчает, что у метрики </w:t>
       </w:r>
       <w:r>
         <w:rPr>
@@ -6552,7 +5781,98 @@
         <w:t xml:space="preserve"> </w:t>
       </w:r>
       <w:r>
-        <w:t xml:space="preserve">выдают лучшие результаты, чем при тестировании на 3-х вопросах. Особенно радует, что улучшились результаты </w:t>
+        <w:t xml:space="preserve">результат выше 100, ведь это значит, что требуется большое количество правок в ответы </w:t>
+      </w:r>
+      <w:r>
+        <w:rPr>
+          <w:lang w:val="en-US"/>
+        </w:rPr>
+        <w:t>llm</w:t>
+      </w:r>
+      <w:r>
+        <w:t>.</w:t>
+      </w:r>
+    </w:p>
+    <w:p>
+      <w:r>
+        <w:lastRenderedPageBreak/>
+        <w:t>Попробовал изначальную модель, результаты представлены на рисунках 20-26</w:t>
+      </w:r>
+      <w:r>
+        <w:t>.</w:t>
+      </w:r>
+    </w:p>
+    <w:p>
+      <w:pPr>
+        <w:keepNext/>
+        <w:jc w:val="center"/>
+      </w:pPr>
+      <w:r>
+        <w:drawing>
+          <wp:inline distT="0" distB="0" distL="0" distR="0" wp14:anchorId="14107008" wp14:editId="6E6D5DA2">
+            <wp:extent cx="4605801" cy="4037610"/>
+            <wp:effectExtent l="0" t="0" r="0" b="0"/>
+            <wp:docPr id="1050609364" name="Рисунок 1"/>
+            <wp:cNvGraphicFramePr>
+              <a:graphicFrameLocks xmlns:a="http://schemas.openxmlformats.org/drawingml/2006/main" noChangeAspect="1"/>
+            </wp:cNvGraphicFramePr>
+            <a:graphic xmlns:a="http://schemas.openxmlformats.org/drawingml/2006/main">
+              <a:graphicData uri="http://schemas.openxmlformats.org/drawingml/2006/picture">
+                <pic:pic xmlns:pic="http://schemas.openxmlformats.org/drawingml/2006/picture">
+                  <pic:nvPicPr>
+                    <pic:cNvPr id="1050609364" name=""/>
+                    <pic:cNvPicPr/>
+                  </pic:nvPicPr>
+                  <pic:blipFill>
+                    <a:blip r:embed="rId28"/>
+                    <a:stretch>
+                      <a:fillRect/>
+                    </a:stretch>
+                  </pic:blipFill>
+                  <pic:spPr>
+                    <a:xfrm>
+                      <a:off x="0" y="0"/>
+                      <a:ext cx="4639266" cy="4066947"/>
+                    </a:xfrm>
+                    <a:prstGeom prst="rect">
+                      <a:avLst/>
+                    </a:prstGeom>
+                  </pic:spPr>
+                </pic:pic>
+              </a:graphicData>
+            </a:graphic>
+          </wp:inline>
+        </w:drawing>
+      </w:r>
+    </w:p>
+    <w:p>
+      <w:pPr>
+        <w:pStyle w:val="a9"/>
+        <w:jc w:val="center"/>
+      </w:pPr>
+      <w:r>
+        <w:t xml:space="preserve">Рисунок </w:t>
+      </w:r>
+      <w:r>
+        <w:fldChar w:fldCharType="begin"/>
+      </w:r>
+      <w:r>
+        <w:instrText xml:space="preserve"> SEQ Рисунок \* ARABIC </w:instrText>
+      </w:r>
+      <w:r>
+        <w:fldChar w:fldCharType="separate"/>
+      </w:r>
+      <w:r>
+        <w:rPr>
+          <w:noProof/>
+        </w:rPr>
+        <w:t>20</w:t>
+      </w:r>
+      <w:r>
+        <w:fldChar w:fldCharType="end"/>
+      </w:r>
+      <w:r>
+        <w:t xml:space="preserve"> </w:t>
       </w:r>
       <w:r>
         <w:rPr>
@@ -6560,71 +5880,600 @@
         </w:rPr>
         <w:t>BLEU</w:t>
       </w:r>
-      <w:r>
-        <w:t xml:space="preserve">, </w:t>
-      </w:r>
-      <w:r>
-        <w:rPr>
-          <w:lang w:val="en-US"/>
-        </w:rPr>
-        <w:t>ROUGE</w:t>
-      </w:r>
-      <w:r>
-        <w:t xml:space="preserve"> и</w:t>
-      </w:r>
-      <w:r>
+    </w:p>
+    <w:p>
+      <w:pPr>
+        <w:keepNext/>
+        <w:jc w:val="center"/>
+      </w:pPr>
+      <w:r>
+        <w:drawing>
+          <wp:inline distT="0" distB="0" distL="0" distR="0" wp14:anchorId="647BBB6E" wp14:editId="74E8876D">
+            <wp:extent cx="4587665" cy="3766740"/>
+            <wp:effectExtent l="0" t="0" r="0" b="0"/>
+            <wp:docPr id="444615468" name="Рисунок 1" descr="Изображение выглядит как текст, снимок экрана, программное обеспечение, Мультимедийное программное обеспечение&#10;&#10;Автоматически созданное описание"/>
+            <wp:cNvGraphicFramePr>
+              <a:graphicFrameLocks xmlns:a="http://schemas.openxmlformats.org/drawingml/2006/main" noChangeAspect="1"/>
+            </wp:cNvGraphicFramePr>
+            <a:graphic xmlns:a="http://schemas.openxmlformats.org/drawingml/2006/main">
+              <a:graphicData uri="http://schemas.openxmlformats.org/drawingml/2006/picture">
+                <pic:pic xmlns:pic="http://schemas.openxmlformats.org/drawingml/2006/picture">
+                  <pic:nvPicPr>
+                    <pic:cNvPr id="444615468" name="Рисунок 1" descr="Изображение выглядит как текст, снимок экрана, программное обеспечение, Мультимедийное программное обеспечение&#10;&#10;Автоматически созданное описание"/>
+                    <pic:cNvPicPr/>
+                  </pic:nvPicPr>
+                  <pic:blipFill>
+                    <a:blip r:embed="rId29"/>
+                    <a:stretch>
+                      <a:fillRect/>
+                    </a:stretch>
+                  </pic:blipFill>
+                  <pic:spPr>
+                    <a:xfrm>
+                      <a:off x="0" y="0"/>
+                      <a:ext cx="4635228" cy="3805792"/>
+                    </a:xfrm>
+                    <a:prstGeom prst="rect">
+                      <a:avLst/>
+                    </a:prstGeom>
+                  </pic:spPr>
+                </pic:pic>
+              </a:graphicData>
+            </a:graphic>
+          </wp:inline>
+        </w:drawing>
+      </w:r>
+    </w:p>
+    <w:p>
+      <w:pPr>
+        <w:pStyle w:val="a9"/>
+        <w:jc w:val="center"/>
+      </w:pPr>
+      <w:r>
+        <w:t xml:space="preserve">Рисунок </w:t>
+      </w:r>
+      <w:r>
+        <w:fldChar w:fldCharType="begin"/>
+      </w:r>
+      <w:r>
+        <w:instrText xml:space="preserve"> SEQ Рисунок \* ARABIC </w:instrText>
+      </w:r>
+      <w:r>
+        <w:fldChar w:fldCharType="separate"/>
+      </w:r>
+      <w:r>
+        <w:rPr>
+          <w:noProof/>
+        </w:rPr>
+        <w:t>21</w:t>
+      </w:r>
+      <w:r>
+        <w:fldChar w:fldCharType="end"/>
+      </w:r>
+      <w:r>
+        <w:rPr>
+          <w:lang w:val="en-US"/>
+        </w:rPr>
+        <w:t xml:space="preserve"> ROUGE</w:t>
+      </w:r>
+    </w:p>
+    <w:p>
+      <w:pPr>
+        <w:keepNext/>
+        <w:jc w:val="center"/>
+      </w:pPr>
+      <w:r>
+        <w:lastRenderedPageBreak/>
+        <w:drawing>
+          <wp:inline distT="0" distB="0" distL="0" distR="0" wp14:anchorId="26F8AF94" wp14:editId="640C2A71">
+            <wp:extent cx="5106389" cy="3579113"/>
+            <wp:effectExtent l="0" t="0" r="0" b="0"/>
+            <wp:docPr id="1144248501" name="Рисунок 1" descr="Изображение выглядит как текст, снимок экрана, программное обеспечение&#10;&#10;Автоматически созданное описание"/>
+            <wp:cNvGraphicFramePr>
+              <a:graphicFrameLocks xmlns:a="http://schemas.openxmlformats.org/drawingml/2006/main" noChangeAspect="1"/>
+            </wp:cNvGraphicFramePr>
+            <a:graphic xmlns:a="http://schemas.openxmlformats.org/drawingml/2006/main">
+              <a:graphicData uri="http://schemas.openxmlformats.org/drawingml/2006/picture">
+                <pic:pic xmlns:pic="http://schemas.openxmlformats.org/drawingml/2006/picture">
+                  <pic:nvPicPr>
+                    <pic:cNvPr id="1144248501" name="Рисунок 1" descr="Изображение выглядит как текст, снимок экрана, программное обеспечение&#10;&#10;Автоматически созданное описание"/>
+                    <pic:cNvPicPr/>
+                  </pic:nvPicPr>
+                  <pic:blipFill>
+                    <a:blip r:embed="rId30"/>
+                    <a:stretch>
+                      <a:fillRect/>
+                    </a:stretch>
+                  </pic:blipFill>
+                  <pic:spPr>
+                    <a:xfrm>
+                      <a:off x="0" y="0"/>
+                      <a:ext cx="5118991" cy="3587946"/>
+                    </a:xfrm>
+                    <a:prstGeom prst="rect">
+                      <a:avLst/>
+                    </a:prstGeom>
+                  </pic:spPr>
+                </pic:pic>
+              </a:graphicData>
+            </a:graphic>
+          </wp:inline>
+        </w:drawing>
+      </w:r>
+    </w:p>
+    <w:p>
+      <w:pPr>
+        <w:pStyle w:val="a9"/>
+        <w:jc w:val="center"/>
+      </w:pPr>
+      <w:r>
+        <w:t xml:space="preserve">Рисунок </w:t>
+      </w:r>
+      <w:r>
+        <w:fldChar w:fldCharType="begin"/>
+      </w:r>
+      <w:r>
+        <w:instrText xml:space="preserve"> SEQ Рисунок \* ARABIC </w:instrText>
+      </w:r>
+      <w:r>
+        <w:fldChar w:fldCharType="separate"/>
+      </w:r>
+      <w:r>
+        <w:rPr>
+          <w:noProof/>
+        </w:rPr>
+        <w:t>22</w:t>
+      </w:r>
+      <w:r>
+        <w:fldChar w:fldCharType="end"/>
+      </w:r>
+      <w:r>
+        <w:rPr>
+          <w:lang w:val="en-US"/>
+        </w:rPr>
         <w:t xml:space="preserve"> </w:t>
       </w:r>
       <w:r>
-        <w:rPr>
-          <w:lang w:val="en-US"/>
-        </w:rPr>
-        <w:t>METEOR</w:t>
-      </w:r>
-      <w:r>
-        <w:t xml:space="preserve">, так как они специализируются на сравнении ответов, сгенерированных </w:t>
-      </w:r>
-      <w:proofErr w:type="spellStart"/>
-      <w:r>
-        <w:rPr>
-          <w:lang w:val="en-US"/>
-        </w:rPr>
-        <w:t>llm</w:t>
-      </w:r>
-      <w:proofErr w:type="spellEnd"/>
+        <w:t>Семантическая похожесть</w:t>
+      </w:r>
+    </w:p>
+    <w:p>
+      <w:pPr>
+        <w:keepNext/>
+        <w:jc w:val="center"/>
+      </w:pPr>
+      <w:r>
+        <w:drawing>
+          <wp:inline distT="0" distB="0" distL="0" distR="0" wp14:anchorId="7816BE13" wp14:editId="237E0EA9">
+            <wp:extent cx="5081571" cy="4821382"/>
+            <wp:effectExtent l="0" t="0" r="0" b="0"/>
+            <wp:docPr id="1769331666" name="Рисунок 1" descr="Изображение выглядит как текст, снимок экрана, программное обеспечение&#10;&#10;Автоматически созданное описание"/>
+            <wp:cNvGraphicFramePr>
+              <a:graphicFrameLocks xmlns:a="http://schemas.openxmlformats.org/drawingml/2006/main" noChangeAspect="1"/>
+            </wp:cNvGraphicFramePr>
+            <a:graphic xmlns:a="http://schemas.openxmlformats.org/drawingml/2006/main">
+              <a:graphicData uri="http://schemas.openxmlformats.org/drawingml/2006/picture">
+                <pic:pic xmlns:pic="http://schemas.openxmlformats.org/drawingml/2006/picture">
+                  <pic:nvPicPr>
+                    <pic:cNvPr id="1769331666" name="Рисунок 1" descr="Изображение выглядит как текст, снимок экрана, программное обеспечение&#10;&#10;Автоматически созданное описание"/>
+                    <pic:cNvPicPr/>
+                  </pic:nvPicPr>
+                  <pic:blipFill>
+                    <a:blip r:embed="rId31"/>
+                    <a:stretch>
+                      <a:fillRect/>
+                    </a:stretch>
+                  </pic:blipFill>
+                  <pic:spPr>
+                    <a:xfrm>
+                      <a:off x="0" y="0"/>
+                      <a:ext cx="5101095" cy="4839907"/>
+                    </a:xfrm>
+                    <a:prstGeom prst="rect">
+                      <a:avLst/>
+                    </a:prstGeom>
+                  </pic:spPr>
+                </pic:pic>
+              </a:graphicData>
+            </a:graphic>
+          </wp:inline>
+        </w:drawing>
+      </w:r>
+    </w:p>
+    <w:p>
+      <w:pPr>
+        <w:pStyle w:val="a9"/>
+        <w:jc w:val="center"/>
+      </w:pPr>
+      <w:r>
+        <w:t xml:space="preserve">Рисунок </w:t>
+      </w:r>
+      <w:r>
+        <w:fldChar w:fldCharType="begin"/>
+      </w:r>
+      <w:r>
+        <w:instrText xml:space="preserve"> SEQ Рисунок \* ARABIC </w:instrText>
+      </w:r>
+      <w:r>
+        <w:fldChar w:fldCharType="separate"/>
+      </w:r>
+      <w:r>
+        <w:rPr>
+          <w:noProof/>
+        </w:rPr>
+        <w:t>23</w:t>
+      </w:r>
+      <w:r>
+        <w:fldChar w:fldCharType="end"/>
+      </w:r>
+      <w:r>
+        <w:rPr>
+          <w:lang w:val="en-US"/>
+        </w:rPr>
+        <w:t xml:space="preserve"> BERTScore</w:t>
+      </w:r>
+    </w:p>
+    <w:p>
+      <w:pPr>
+        <w:keepNext/>
+        <w:jc w:val="center"/>
+      </w:pPr>
+      <w:r>
+        <w:lastRenderedPageBreak/>
+        <w:drawing>
+          <wp:inline distT="0" distB="0" distL="0" distR="0" wp14:anchorId="29D0EE0C" wp14:editId="5DD14B06">
+            <wp:extent cx="5940425" cy="5633720"/>
+            <wp:effectExtent l="0" t="0" r="0" b="0"/>
+            <wp:docPr id="2015342890" name="Рисунок 1" descr="Изображение выглядит как текст, снимок экрана, программное обеспечение, Мультимедийное программное обеспечение&#10;&#10;Автоматически созданное описание"/>
+            <wp:cNvGraphicFramePr>
+              <a:graphicFrameLocks xmlns:a="http://schemas.openxmlformats.org/drawingml/2006/main" noChangeAspect="1"/>
+            </wp:cNvGraphicFramePr>
+            <a:graphic xmlns:a="http://schemas.openxmlformats.org/drawingml/2006/main">
+              <a:graphicData uri="http://schemas.openxmlformats.org/drawingml/2006/picture">
+                <pic:pic xmlns:pic="http://schemas.openxmlformats.org/drawingml/2006/picture">
+                  <pic:nvPicPr>
+                    <pic:cNvPr id="2015342890" name="Рисунок 1" descr="Изображение выглядит как текст, снимок экрана, программное обеспечение, Мультимедийное программное обеспечение&#10;&#10;Автоматически созданное описание"/>
+                    <pic:cNvPicPr/>
+                  </pic:nvPicPr>
+                  <pic:blipFill>
+                    <a:blip r:embed="rId32"/>
+                    <a:stretch>
+                      <a:fillRect/>
+                    </a:stretch>
+                  </pic:blipFill>
+                  <pic:spPr>
+                    <a:xfrm>
+                      <a:off x="0" y="0"/>
+                      <a:ext cx="5940425" cy="5633720"/>
+                    </a:xfrm>
+                    <a:prstGeom prst="rect">
+                      <a:avLst/>
+                    </a:prstGeom>
+                  </pic:spPr>
+                </pic:pic>
+              </a:graphicData>
+            </a:graphic>
+          </wp:inline>
+        </w:drawing>
+      </w:r>
+    </w:p>
+    <w:p>
+      <w:pPr>
+        <w:pStyle w:val="a9"/>
+        <w:jc w:val="center"/>
+      </w:pPr>
+      <w:r>
+        <w:t xml:space="preserve">Рисунок </w:t>
+      </w:r>
+      <w:r>
+        <w:fldChar w:fldCharType="begin"/>
+      </w:r>
+      <w:r>
+        <w:instrText xml:space="preserve"> SEQ Рисунок \* ARABIC </w:instrText>
+      </w:r>
+      <w:r>
+        <w:fldChar w:fldCharType="separate"/>
+      </w:r>
+      <w:r>
+        <w:rPr>
+          <w:noProof/>
+        </w:rPr>
+        <w:t>24</w:t>
+      </w:r>
+      <w:r>
+        <w:fldChar w:fldCharType="end"/>
+      </w:r>
+      <w:r>
+        <w:rPr>
+          <w:lang w:val="en-US"/>
+        </w:rPr>
+        <w:t xml:space="preserve"> METEOR</w:t>
+      </w:r>
+    </w:p>
+    <w:p>
+      <w:pPr>
+        <w:keepNext/>
+        <w:jc w:val="center"/>
+      </w:pPr>
+      <w:r>
+        <w:drawing>
+          <wp:inline distT="0" distB="0" distL="0" distR="0" wp14:anchorId="522A247D" wp14:editId="079253BA">
+            <wp:extent cx="5878286" cy="2078182"/>
+            <wp:effectExtent l="0" t="0" r="0" b="0"/>
+            <wp:docPr id="545372882" name="Рисунок 1" descr="Изображение выглядит как текст, снимок экрана, Шрифт, программное обеспечение&#10;&#10;Автоматически созданное описание"/>
+            <wp:cNvGraphicFramePr>
+              <a:graphicFrameLocks xmlns:a="http://schemas.openxmlformats.org/drawingml/2006/main" noChangeAspect="1"/>
+            </wp:cNvGraphicFramePr>
+            <a:graphic xmlns:a="http://schemas.openxmlformats.org/drawingml/2006/main">
+              <a:graphicData uri="http://schemas.openxmlformats.org/drawingml/2006/picture">
+                <pic:pic xmlns:pic="http://schemas.openxmlformats.org/drawingml/2006/picture">
+                  <pic:nvPicPr>
+                    <pic:cNvPr id="545372882" name="Рисунок 1" descr="Изображение выглядит как текст, снимок экрана, Шрифт, программное обеспечение&#10;&#10;Автоматически созданное описание"/>
+                    <pic:cNvPicPr/>
+                  </pic:nvPicPr>
+                  <pic:blipFill>
+                    <a:blip r:embed="rId33"/>
+                    <a:stretch>
+                      <a:fillRect/>
+                    </a:stretch>
+                  </pic:blipFill>
+                  <pic:spPr>
+                    <a:xfrm>
+                      <a:off x="0" y="0"/>
+                      <a:ext cx="5881059" cy="2079162"/>
+                    </a:xfrm>
+                    <a:prstGeom prst="rect">
+                      <a:avLst/>
+                    </a:prstGeom>
+                  </pic:spPr>
+                </pic:pic>
+              </a:graphicData>
+            </a:graphic>
+          </wp:inline>
+        </w:drawing>
+      </w:r>
+    </w:p>
+    <w:p>
+      <w:pPr>
+        <w:pStyle w:val="a9"/>
+        <w:jc w:val="center"/>
+      </w:pPr>
+      <w:r>
+        <w:t xml:space="preserve">Рисунок </w:t>
+      </w:r>
+      <w:r>
+        <w:fldChar w:fldCharType="begin"/>
+      </w:r>
+      <w:r>
+        <w:instrText xml:space="preserve"> SEQ Рисунок \* ARABIC </w:instrText>
+      </w:r>
+      <w:r>
+        <w:fldChar w:fldCharType="separate"/>
+      </w:r>
+      <w:r>
+        <w:rPr>
+          <w:noProof/>
+        </w:rPr>
+        <w:t>25</w:t>
+      </w:r>
+      <w:r>
+        <w:fldChar w:fldCharType="end"/>
+      </w:r>
+      <w:r>
+        <w:rPr>
+          <w:lang w:val="en-US"/>
+        </w:rPr>
+        <w:t xml:space="preserve"> TER</w:t>
+      </w:r>
+    </w:p>
+    <w:p>
+      <w:pPr>
+        <w:keepNext/>
+        <w:jc w:val="center"/>
+      </w:pPr>
+      <w:r>
+        <w:lastRenderedPageBreak/>
+        <w:drawing>
+          <wp:inline distT="0" distB="0" distL="0" distR="0" wp14:anchorId="5908542B" wp14:editId="0C4E7FD0">
+            <wp:extent cx="5772150" cy="1238250"/>
+            <wp:effectExtent l="0" t="0" r="0" b="0"/>
+            <wp:docPr id="1076973689" name="Рисунок 1" descr="Изображение выглядит как текст, Шрифт, снимок экрана&#10;&#10;Автоматически созданное описание"/>
+            <wp:cNvGraphicFramePr>
+              <a:graphicFrameLocks xmlns:a="http://schemas.openxmlformats.org/drawingml/2006/main" noChangeAspect="1"/>
+            </wp:cNvGraphicFramePr>
+            <a:graphic xmlns:a="http://schemas.openxmlformats.org/drawingml/2006/main">
+              <a:graphicData uri="http://schemas.openxmlformats.org/drawingml/2006/picture">
+                <pic:pic xmlns:pic="http://schemas.openxmlformats.org/drawingml/2006/picture">
+                  <pic:nvPicPr>
+                    <pic:cNvPr id="1076973689" name="Рисунок 1" descr="Изображение выглядит как текст, Шрифт, снимок экрана&#10;&#10;Автоматически созданное описание"/>
+                    <pic:cNvPicPr/>
+                  </pic:nvPicPr>
+                  <pic:blipFill>
+                    <a:blip r:embed="rId34"/>
+                    <a:stretch>
+                      <a:fillRect/>
+                    </a:stretch>
+                  </pic:blipFill>
+                  <pic:spPr>
+                    <a:xfrm>
+                      <a:off x="0" y="0"/>
+                      <a:ext cx="5772150" cy="1238250"/>
+                    </a:xfrm>
+                    <a:prstGeom prst="rect">
+                      <a:avLst/>
+                    </a:prstGeom>
+                  </pic:spPr>
+                </pic:pic>
+              </a:graphicData>
+            </a:graphic>
+          </wp:inline>
+        </w:drawing>
+      </w:r>
+    </w:p>
+    <w:p>
+      <w:pPr>
+        <w:pStyle w:val="a9"/>
+        <w:jc w:val="center"/>
+        <w:rPr>
+          <w:lang w:val="en-US"/>
+        </w:rPr>
+      </w:pPr>
+      <w:r>
+        <w:t xml:space="preserve">Рисунок </w:t>
+      </w:r>
+      <w:r>
+        <w:fldChar w:fldCharType="begin"/>
+      </w:r>
+      <w:r>
+        <w:instrText xml:space="preserve"> SEQ Рисунок \* ARABIC </w:instrText>
+      </w:r>
+      <w:r>
+        <w:fldChar w:fldCharType="separate"/>
+      </w:r>
+      <w:r>
+        <w:rPr>
+          <w:noProof/>
+        </w:rPr>
+        <w:t>26</w:t>
+      </w:r>
+      <w:r>
+        <w:fldChar w:fldCharType="end"/>
+      </w:r>
+      <w:r>
+        <w:rPr>
+          <w:lang w:val="en-US"/>
+        </w:rPr>
+        <w:t xml:space="preserve"> chrF</w:t>
+      </w:r>
+    </w:p>
+    <w:p>
+      <w:pPr>
+        <w:rPr>
+          <w:noProof/>
+        </w:rPr>
+      </w:pPr>
+      <w:r>
+        <w:t xml:space="preserve">Результаты, как и ожидалось хуже, чем на модели, полученной в конце практики у всех метрик, кроме метрики </w:t>
+      </w:r>
+      <w:r>
+        <w:rPr>
+          <w:lang w:val="en-US"/>
+        </w:rPr>
+        <w:t>TER</w:t>
+      </w:r>
+      <w:r>
+        <w:t>.</w:t>
+      </w:r>
       <w:r>
         <w:t xml:space="preserve"> </w:t>
       </w:r>
       <w:r>
-        <w:t xml:space="preserve">и ответов людей экспертов. Однако огорчает, что у метрики </w:t>
-      </w:r>
-      <w:r>
-        <w:rPr>
-          <w:lang w:val="en-US"/>
-        </w:rPr>
-        <w:t>TER</w:t>
-      </w:r>
-      <w:r>
-        <w:t xml:space="preserve"> </w:t>
-      </w:r>
-      <w:r>
-        <w:t xml:space="preserve">результат выше 100, ведь это значит, что требуется большое количество правок в ответы </w:t>
-      </w:r>
-      <w:proofErr w:type="spellStart"/>
-      <w:r>
-        <w:rPr>
-          <w:lang w:val="en-US"/>
-        </w:rPr>
-        <w:t>llm</w:t>
-      </w:r>
-      <w:proofErr w:type="spellEnd"/>
-      <w:r>
-        <w:t>.</w:t>
+        <w:t xml:space="preserve">Но по моему мнению это получилось, потому что у изначальной модели было много ответов </w:t>
+      </w:r>
+      <w:r>
+        <w:t>‘</w:t>
+      </w:r>
+      <w:r>
+        <w:t>Не знаю</w:t>
+      </w:r>
+      <w:r>
+        <w:t>’</w:t>
+      </w:r>
+      <w:r>
+        <w:t xml:space="preserve"> (Рисунок 27), и их нужно меньше править.</w:t>
+      </w:r>
+    </w:p>
+    <w:p>
+      <w:pPr>
+        <w:keepNext/>
+        <w:jc w:val="center"/>
+      </w:pPr>
+      <w:r>
+        <w:drawing>
+          <wp:inline distT="0" distB="0" distL="0" distR="0" wp14:anchorId="0ED3606A" wp14:editId="607102A2">
+            <wp:extent cx="1562100" cy="1314450"/>
+            <wp:effectExtent l="0" t="0" r="0" b="0"/>
+            <wp:docPr id="425642581" name="Рисунок 1" descr="Изображение выглядит как снимок экрана, Шрифт, текст, дизайн&#10;&#10;Автоматически созданное описание"/>
+            <wp:cNvGraphicFramePr>
+              <a:graphicFrameLocks xmlns:a="http://schemas.openxmlformats.org/drawingml/2006/main" noChangeAspect="1"/>
+            </wp:cNvGraphicFramePr>
+            <a:graphic xmlns:a="http://schemas.openxmlformats.org/drawingml/2006/main">
+              <a:graphicData uri="http://schemas.openxmlformats.org/drawingml/2006/picture">
+                <pic:pic xmlns:pic="http://schemas.openxmlformats.org/drawingml/2006/picture">
+                  <pic:nvPicPr>
+                    <pic:cNvPr id="425642581" name="Рисунок 1" descr="Изображение выглядит как снимок экрана, Шрифт, текст, дизайн&#10;&#10;Автоматически созданное описание"/>
+                    <pic:cNvPicPr/>
+                  </pic:nvPicPr>
+                  <pic:blipFill>
+                    <a:blip r:embed="rId35"/>
+                    <a:stretch>
+                      <a:fillRect/>
+                    </a:stretch>
+                  </pic:blipFill>
+                  <pic:spPr>
+                    <a:xfrm>
+                      <a:off x="0" y="0"/>
+                      <a:ext cx="1562100" cy="1314450"/>
+                    </a:xfrm>
+                    <a:prstGeom prst="rect">
+                      <a:avLst/>
+                    </a:prstGeom>
+                  </pic:spPr>
+                </pic:pic>
+              </a:graphicData>
+            </a:graphic>
+          </wp:inline>
+        </w:drawing>
+      </w:r>
+    </w:p>
+    <w:p>
+      <w:pPr>
+        <w:pStyle w:val="a9"/>
+        <w:jc w:val="center"/>
+      </w:pPr>
+      <w:r>
+        <w:t xml:space="preserve">Рисунок </w:t>
+      </w:r>
+      <w:r>
+        <w:fldChar w:fldCharType="begin"/>
+      </w:r>
+      <w:r>
+        <w:instrText xml:space="preserve"> SEQ Рисунок \* ARABIC </w:instrText>
+      </w:r>
+      <w:r>
+        <w:fldChar w:fldCharType="separate"/>
+      </w:r>
+      <w:r>
+        <w:rPr>
+          <w:noProof/>
+        </w:rPr>
+        <w:t>27</w:t>
+      </w:r>
+      <w:r>
+        <w:fldChar w:fldCharType="end"/>
+      </w:r>
+      <w:r>
+        <w:t xml:space="preserve"> Количество ответов </w:t>
+      </w:r>
+      <w:r>
+        <w:rPr>
+          <w:lang w:val="en-US"/>
+        </w:rPr>
+        <w:t>'</w:t>
+      </w:r>
+      <w:r>
+        <w:t>Не знаю</w:t>
+      </w:r>
+      <w:r>
+        <w:rPr>
+          <w:lang w:val="en-US"/>
+        </w:rPr>
+        <w:t>'</w:t>
       </w:r>
     </w:p>
     <w:sectPr>
-      <w:footerReference w:type="default" r:id="rId28"/>
-      <w:footerReference w:type="first" r:id="rId29"/>
+      <w:footerReference w:type="default" r:id="rId36"/>
+      <w:footerReference w:type="first" r:id="rId37"/>
       <w:pgSz w:w="11906" w:h="16838"/>
       <w:pgMar w:top="1134" w:right="850" w:bottom="1134" w:left="1701" w:header="708" w:footer="708" w:gutter="0"/>
       <w:cols w:space="708"/>
@@ -8022,6 +7871,7 @@
   <w:style w:type="character" w:default="1" w:styleId="a0">
     <w:name w:val="Default Paragraph Font"/>
     <w:uiPriority w:val="1"/>
+    <w:semiHidden/>
     <w:unhideWhenUsed/>
   </w:style>
   <w:style w:type="table" w:default="1" w:styleId="a1">

</xml_diff>